<commit_message>
deleted the .doc file (extraneous) and updated Developer's Manual
</commit_message>
<xml_diff>
--- a/hawking-toolbar/docs/Developers' Manual.docx
+++ b/hawking-toolbar/docs/Developers' Manual.docx
@@ -25,7 +25,6 @@
           <w:tab w:val="right" w:leader="dot" w:pos="9350"/>
         </w:tabs>
         <w:rPr>
-          <w:rFonts w:asciiTheme="minorHAnsi" w:eastAsiaTheme="minorEastAsia" w:hAnsiTheme="minorHAnsi" w:cstheme="minorBidi"/>
           <w:noProof/>
           <w:sz w:val="22"/>
           <w:szCs w:val="22"/>
@@ -72,7 +71,6 @@
         <w:r>
           <w:rPr>
             <w:noProof/>
-            <w:webHidden/>
           </w:rPr>
         </w:r>
         <w:r>
@@ -105,7 +103,6 @@
           <w:tab w:val="right" w:leader="dot" w:pos="9350"/>
         </w:tabs>
         <w:rPr>
-          <w:rFonts w:asciiTheme="minorHAnsi" w:eastAsiaTheme="minorEastAsia" w:hAnsiTheme="minorHAnsi" w:cstheme="minorBidi"/>
           <w:noProof/>
           <w:sz w:val="22"/>
           <w:szCs w:val="22"/>
@@ -143,7 +140,6 @@
         <w:r>
           <w:rPr>
             <w:noProof/>
-            <w:webHidden/>
           </w:rPr>
         </w:r>
         <w:r>
@@ -176,7 +172,6 @@
           <w:tab w:val="right" w:leader="dot" w:pos="9350"/>
         </w:tabs>
         <w:rPr>
-          <w:rFonts w:asciiTheme="minorHAnsi" w:eastAsiaTheme="minorEastAsia" w:hAnsiTheme="minorHAnsi" w:cstheme="minorBidi"/>
           <w:noProof/>
           <w:sz w:val="22"/>
           <w:szCs w:val="22"/>
@@ -214,7 +209,6 @@
         <w:r>
           <w:rPr>
             <w:noProof/>
-            <w:webHidden/>
           </w:rPr>
         </w:r>
         <w:r>
@@ -247,7 +241,6 @@
           <w:tab w:val="right" w:leader="dot" w:pos="9350"/>
         </w:tabs>
         <w:rPr>
-          <w:rFonts w:asciiTheme="minorHAnsi" w:eastAsiaTheme="minorEastAsia" w:hAnsiTheme="minorHAnsi" w:cstheme="minorBidi"/>
           <w:noProof/>
           <w:sz w:val="22"/>
           <w:szCs w:val="22"/>
@@ -285,7 +278,6 @@
         <w:r>
           <w:rPr>
             <w:noProof/>
-            <w:webHidden/>
           </w:rPr>
         </w:r>
         <w:r>
@@ -318,7 +310,6 @@
           <w:tab w:val="right" w:leader="dot" w:pos="9350"/>
         </w:tabs>
         <w:rPr>
-          <w:rFonts w:asciiTheme="minorHAnsi" w:eastAsiaTheme="minorEastAsia" w:hAnsiTheme="minorHAnsi" w:cstheme="minorBidi"/>
           <w:noProof/>
           <w:sz w:val="22"/>
           <w:szCs w:val="22"/>
@@ -356,7 +347,6 @@
         <w:r>
           <w:rPr>
             <w:noProof/>
-            <w:webHidden/>
           </w:rPr>
         </w:r>
         <w:r>
@@ -389,7 +379,6 @@
           <w:tab w:val="right" w:leader="dot" w:pos="9350"/>
         </w:tabs>
         <w:rPr>
-          <w:rFonts w:asciiTheme="minorHAnsi" w:eastAsiaTheme="minorEastAsia" w:hAnsiTheme="minorHAnsi" w:cstheme="minorBidi"/>
           <w:noProof/>
           <w:sz w:val="22"/>
           <w:szCs w:val="22"/>
@@ -427,7 +416,6 @@
         <w:r>
           <w:rPr>
             <w:noProof/>
-            <w:webHidden/>
           </w:rPr>
         </w:r>
         <w:r>
@@ -460,7 +448,6 @@
           <w:tab w:val="right" w:leader="dot" w:pos="9350"/>
         </w:tabs>
         <w:rPr>
-          <w:rFonts w:asciiTheme="minorHAnsi" w:eastAsiaTheme="minorEastAsia" w:hAnsiTheme="minorHAnsi" w:cstheme="minorBidi"/>
           <w:noProof/>
           <w:sz w:val="22"/>
           <w:szCs w:val="22"/>
@@ -498,7 +485,6 @@
         <w:r>
           <w:rPr>
             <w:noProof/>
-            <w:webHidden/>
           </w:rPr>
         </w:r>
         <w:r>
@@ -513,7 +499,7 @@
             <w:noProof/>
             <w:webHidden/>
           </w:rPr>
-          <w:t>4</w:t>
+          <w:t>3</w:t>
         </w:r>
         <w:r>
           <w:rPr>
@@ -531,7 +517,6 @@
           <w:tab w:val="right" w:leader="dot" w:pos="9350"/>
         </w:tabs>
         <w:rPr>
-          <w:rFonts w:asciiTheme="minorHAnsi" w:eastAsiaTheme="minorEastAsia" w:hAnsiTheme="minorHAnsi" w:cstheme="minorBidi"/>
           <w:noProof/>
           <w:sz w:val="22"/>
           <w:szCs w:val="22"/>
@@ -569,7 +554,6 @@
         <w:r>
           <w:rPr>
             <w:noProof/>
-            <w:webHidden/>
           </w:rPr>
         </w:r>
         <w:r>
@@ -584,7 +568,7 @@
             <w:noProof/>
             <w:webHidden/>
           </w:rPr>
-          <w:t>4</w:t>
+          <w:t>3</w:t>
         </w:r>
         <w:r>
           <w:rPr>
@@ -602,7 +586,6 @@
           <w:tab w:val="right" w:leader="dot" w:pos="9350"/>
         </w:tabs>
         <w:rPr>
-          <w:rFonts w:asciiTheme="minorHAnsi" w:eastAsiaTheme="minorEastAsia" w:hAnsiTheme="minorHAnsi" w:cstheme="minorBidi"/>
           <w:noProof/>
           <w:sz w:val="22"/>
           <w:szCs w:val="22"/>
@@ -640,7 +623,6 @@
         <w:r>
           <w:rPr>
             <w:noProof/>
-            <w:webHidden/>
           </w:rPr>
         </w:r>
         <w:r>
@@ -655,7 +637,7 @@
             <w:noProof/>
             <w:webHidden/>
           </w:rPr>
-          <w:t>4</w:t>
+          <w:t>3</w:t>
         </w:r>
         <w:r>
           <w:rPr>
@@ -673,7 +655,6 @@
           <w:tab w:val="right" w:leader="dot" w:pos="9350"/>
         </w:tabs>
         <w:rPr>
-          <w:rFonts w:asciiTheme="minorHAnsi" w:eastAsiaTheme="minorEastAsia" w:hAnsiTheme="minorHAnsi" w:cstheme="minorBidi"/>
           <w:noProof/>
           <w:sz w:val="22"/>
           <w:szCs w:val="22"/>
@@ -711,7 +692,6 @@
         <w:r>
           <w:rPr>
             <w:noProof/>
-            <w:webHidden/>
           </w:rPr>
         </w:r>
         <w:r>
@@ -726,7 +706,7 @@
             <w:noProof/>
             <w:webHidden/>
           </w:rPr>
-          <w:t>4</w:t>
+          <w:t>3</w:t>
         </w:r>
         <w:r>
           <w:rPr>
@@ -744,7 +724,6 @@
           <w:tab w:val="right" w:leader="dot" w:pos="9350"/>
         </w:tabs>
         <w:rPr>
-          <w:rFonts w:asciiTheme="minorHAnsi" w:eastAsiaTheme="minorEastAsia" w:hAnsiTheme="minorHAnsi" w:cstheme="minorBidi"/>
           <w:noProof/>
           <w:sz w:val="22"/>
           <w:szCs w:val="22"/>
@@ -782,7 +761,6 @@
         <w:r>
           <w:rPr>
             <w:noProof/>
-            <w:webHidden/>
           </w:rPr>
         </w:r>
         <w:r>
@@ -797,7 +775,7 @@
             <w:noProof/>
             <w:webHidden/>
           </w:rPr>
-          <w:t>5</w:t>
+          <w:t>3</w:t>
         </w:r>
         <w:r>
           <w:rPr>
@@ -815,7 +793,6 @@
           <w:tab w:val="right" w:leader="dot" w:pos="9350"/>
         </w:tabs>
         <w:rPr>
-          <w:rFonts w:asciiTheme="minorHAnsi" w:eastAsiaTheme="minorEastAsia" w:hAnsiTheme="minorHAnsi" w:cstheme="minorBidi"/>
           <w:noProof/>
           <w:sz w:val="22"/>
           <w:szCs w:val="22"/>
@@ -853,7 +830,6 @@
         <w:r>
           <w:rPr>
             <w:noProof/>
-            <w:webHidden/>
           </w:rPr>
         </w:r>
         <w:r>
@@ -868,7 +844,7 @@
             <w:noProof/>
             <w:webHidden/>
           </w:rPr>
-          <w:t>5</w:t>
+          <w:t>3</w:t>
         </w:r>
         <w:r>
           <w:rPr>
@@ -886,7 +862,6 @@
           <w:tab w:val="right" w:leader="dot" w:pos="9350"/>
         </w:tabs>
         <w:rPr>
-          <w:rFonts w:asciiTheme="minorHAnsi" w:eastAsiaTheme="minorEastAsia" w:hAnsiTheme="minorHAnsi" w:cstheme="minorBidi"/>
           <w:noProof/>
           <w:sz w:val="22"/>
           <w:szCs w:val="22"/>
@@ -924,7 +899,6 @@
         <w:r>
           <w:rPr>
             <w:noProof/>
-            <w:webHidden/>
           </w:rPr>
         </w:r>
         <w:r>
@@ -939,7 +913,7 @@
             <w:noProof/>
             <w:webHidden/>
           </w:rPr>
-          <w:t>5</w:t>
+          <w:t>3</w:t>
         </w:r>
         <w:r>
           <w:rPr>
@@ -957,7 +931,6 @@
           <w:tab w:val="right" w:leader="dot" w:pos="9350"/>
         </w:tabs>
         <w:rPr>
-          <w:rFonts w:asciiTheme="minorHAnsi" w:eastAsiaTheme="minorEastAsia" w:hAnsiTheme="minorHAnsi" w:cstheme="minorBidi"/>
           <w:noProof/>
           <w:sz w:val="22"/>
           <w:szCs w:val="22"/>
@@ -995,7 +968,6 @@
         <w:r>
           <w:rPr>
             <w:noProof/>
-            <w:webHidden/>
           </w:rPr>
         </w:r>
         <w:r>
@@ -1010,7 +982,7 @@
             <w:noProof/>
             <w:webHidden/>
           </w:rPr>
-          <w:t>5</w:t>
+          <w:t>3</w:t>
         </w:r>
         <w:r>
           <w:rPr>
@@ -1028,7 +1000,6 @@
           <w:tab w:val="right" w:leader="dot" w:pos="9350"/>
         </w:tabs>
         <w:rPr>
-          <w:rFonts w:asciiTheme="minorHAnsi" w:eastAsiaTheme="minorEastAsia" w:hAnsiTheme="minorHAnsi" w:cstheme="minorBidi"/>
           <w:noProof/>
           <w:sz w:val="22"/>
           <w:szCs w:val="22"/>
@@ -1066,7 +1037,6 @@
         <w:r>
           <w:rPr>
             <w:noProof/>
-            <w:webHidden/>
           </w:rPr>
         </w:r>
         <w:r>
@@ -1081,7 +1051,7 @@
             <w:noProof/>
             <w:webHidden/>
           </w:rPr>
-          <w:t>5</w:t>
+          <w:t>3</w:t>
         </w:r>
         <w:r>
           <w:rPr>
@@ -1099,7 +1069,6 @@
           <w:tab w:val="right" w:leader="dot" w:pos="9350"/>
         </w:tabs>
         <w:rPr>
-          <w:rFonts w:asciiTheme="minorHAnsi" w:eastAsiaTheme="minorEastAsia" w:hAnsiTheme="minorHAnsi" w:cstheme="minorBidi"/>
           <w:noProof/>
           <w:sz w:val="22"/>
           <w:szCs w:val="22"/>
@@ -1137,7 +1106,6 @@
         <w:r>
           <w:rPr>
             <w:noProof/>
-            <w:webHidden/>
           </w:rPr>
         </w:r>
         <w:r>
@@ -1152,7 +1120,7 @@
             <w:noProof/>
             <w:webHidden/>
           </w:rPr>
-          <w:t>5</w:t>
+          <w:t>3</w:t>
         </w:r>
         <w:r>
           <w:rPr>
@@ -1170,7 +1138,6 @@
           <w:tab w:val="right" w:leader="dot" w:pos="9350"/>
         </w:tabs>
         <w:rPr>
-          <w:rFonts w:asciiTheme="minorHAnsi" w:eastAsiaTheme="minorEastAsia" w:hAnsiTheme="minorHAnsi" w:cstheme="minorBidi"/>
           <w:noProof/>
           <w:sz w:val="22"/>
           <w:szCs w:val="22"/>
@@ -1208,7 +1175,6 @@
         <w:r>
           <w:rPr>
             <w:noProof/>
-            <w:webHidden/>
           </w:rPr>
         </w:r>
         <w:r>
@@ -1223,7 +1189,7 @@
             <w:noProof/>
             <w:webHidden/>
           </w:rPr>
-          <w:t>6</w:t>
+          <w:t>3</w:t>
         </w:r>
         <w:r>
           <w:rPr>
@@ -1241,7 +1207,6 @@
           <w:tab w:val="right" w:leader="dot" w:pos="9350"/>
         </w:tabs>
         <w:rPr>
-          <w:rFonts w:asciiTheme="minorHAnsi" w:eastAsiaTheme="minorEastAsia" w:hAnsiTheme="minorHAnsi" w:cstheme="minorBidi"/>
           <w:noProof/>
           <w:sz w:val="22"/>
           <w:szCs w:val="22"/>
@@ -1279,7 +1244,6 @@
         <w:r>
           <w:rPr>
             <w:noProof/>
-            <w:webHidden/>
           </w:rPr>
         </w:r>
         <w:r>
@@ -1294,7 +1258,7 @@
             <w:noProof/>
             <w:webHidden/>
           </w:rPr>
-          <w:t>6</w:t>
+          <w:t>3</w:t>
         </w:r>
         <w:r>
           <w:rPr>
@@ -1312,7 +1276,6 @@
           <w:tab w:val="right" w:leader="dot" w:pos="9350"/>
         </w:tabs>
         <w:rPr>
-          <w:rFonts w:asciiTheme="minorHAnsi" w:eastAsiaTheme="minorEastAsia" w:hAnsiTheme="minorHAnsi" w:cstheme="minorBidi"/>
           <w:noProof/>
           <w:sz w:val="22"/>
           <w:szCs w:val="22"/>
@@ -1350,7 +1313,6 @@
         <w:r>
           <w:rPr>
             <w:noProof/>
-            <w:webHidden/>
           </w:rPr>
         </w:r>
         <w:r>
@@ -1365,7 +1327,7 @@
             <w:noProof/>
             <w:webHidden/>
           </w:rPr>
-          <w:t>6</w:t>
+          <w:t>3</w:t>
         </w:r>
         <w:r>
           <w:rPr>
@@ -1383,7 +1345,6 @@
           <w:tab w:val="right" w:leader="dot" w:pos="9350"/>
         </w:tabs>
         <w:rPr>
-          <w:rFonts w:asciiTheme="minorHAnsi" w:eastAsiaTheme="minorEastAsia" w:hAnsiTheme="minorHAnsi" w:cstheme="minorBidi"/>
           <w:noProof/>
           <w:sz w:val="22"/>
           <w:szCs w:val="22"/>
@@ -1421,7 +1382,6 @@
         <w:r>
           <w:rPr>
             <w:noProof/>
-            <w:webHidden/>
           </w:rPr>
         </w:r>
         <w:r>
@@ -1436,7 +1396,7 @@
             <w:noProof/>
             <w:webHidden/>
           </w:rPr>
-          <w:t>6</w:t>
+          <w:t>3</w:t>
         </w:r>
         <w:r>
           <w:rPr>
@@ -1454,7 +1414,6 @@
           <w:tab w:val="right" w:leader="dot" w:pos="9350"/>
         </w:tabs>
         <w:rPr>
-          <w:rFonts w:asciiTheme="minorHAnsi" w:eastAsiaTheme="minorEastAsia" w:hAnsiTheme="minorHAnsi" w:cstheme="minorBidi"/>
           <w:noProof/>
           <w:sz w:val="22"/>
           <w:szCs w:val="22"/>
@@ -1492,7 +1451,6 @@
         <w:r>
           <w:rPr>
             <w:noProof/>
-            <w:webHidden/>
           </w:rPr>
         </w:r>
         <w:r>
@@ -1507,7 +1465,7 @@
             <w:noProof/>
             <w:webHidden/>
           </w:rPr>
-          <w:t>7</w:t>
+          <w:t>3</w:t>
         </w:r>
         <w:r>
           <w:rPr>
@@ -1525,7 +1483,6 @@
           <w:tab w:val="right" w:leader="dot" w:pos="9350"/>
         </w:tabs>
         <w:rPr>
-          <w:rFonts w:asciiTheme="minorHAnsi" w:eastAsiaTheme="minorEastAsia" w:hAnsiTheme="minorHAnsi" w:cstheme="minorBidi"/>
           <w:noProof/>
           <w:sz w:val="22"/>
           <w:szCs w:val="22"/>
@@ -1563,7 +1520,6 @@
         <w:r>
           <w:rPr>
             <w:noProof/>
-            <w:webHidden/>
           </w:rPr>
         </w:r>
         <w:r>
@@ -1578,7 +1534,7 @@
             <w:noProof/>
             <w:webHidden/>
           </w:rPr>
-          <w:t>7</w:t>
+          <w:t>3</w:t>
         </w:r>
         <w:r>
           <w:rPr>
@@ -1596,7 +1552,6 @@
           <w:tab w:val="right" w:leader="dot" w:pos="9350"/>
         </w:tabs>
         <w:rPr>
-          <w:rFonts w:asciiTheme="minorHAnsi" w:eastAsiaTheme="minorEastAsia" w:hAnsiTheme="minorHAnsi" w:cstheme="minorBidi"/>
           <w:noProof/>
           <w:sz w:val="22"/>
           <w:szCs w:val="22"/>
@@ -1634,7 +1589,6 @@
         <w:r>
           <w:rPr>
             <w:noProof/>
-            <w:webHidden/>
           </w:rPr>
         </w:r>
         <w:r>
@@ -1649,7 +1603,7 @@
             <w:noProof/>
             <w:webHidden/>
           </w:rPr>
-          <w:t>7</w:t>
+          <w:t>3</w:t>
         </w:r>
         <w:r>
           <w:rPr>
@@ -1667,7 +1621,6 @@
           <w:tab w:val="right" w:leader="dot" w:pos="9350"/>
         </w:tabs>
         <w:rPr>
-          <w:rFonts w:asciiTheme="minorHAnsi" w:eastAsiaTheme="minorEastAsia" w:hAnsiTheme="minorHAnsi" w:cstheme="minorBidi"/>
           <w:noProof/>
           <w:sz w:val="22"/>
           <w:szCs w:val="22"/>
@@ -1705,7 +1658,6 @@
         <w:r>
           <w:rPr>
             <w:noProof/>
-            <w:webHidden/>
           </w:rPr>
         </w:r>
         <w:r>
@@ -1720,7 +1672,7 @@
             <w:noProof/>
             <w:webHidden/>
           </w:rPr>
-          <w:t>8</w:t>
+          <w:t>3</w:t>
         </w:r>
         <w:r>
           <w:rPr>
@@ -1745,7 +1697,6 @@
       </w:pPr>
       <w:bookmarkStart w:id="0" w:name="_Toc165921127"/>
       <w:r>
-        <w:lastRenderedPageBreak/>
         <w:t>Introduction</w:t>
       </w:r>
       <w:bookmarkEnd w:id="0"/>
@@ -1803,7 +1754,7 @@
     </w:p>
     <w:p>
       <w:r>
-        <w:t xml:space="preserve">The Hawking Toolbar is designed around two basic input mechanisms: move and engage.  These two mechanisms allow the user to access and interact with all of the functionality of the toolbar and thus content of the web page the user is visiting. </w:t>
+        <w:t>The Hawking Toolbar is designed around two basic input mechanisms: move and engage.  These two mechanisms allow the user to access and interact with all of the functionality of the toolbar and thus content of the web page the user is visiting. The FireHawk Toolbar handles the “move” and “engage” events in two different ways; During standard use, the “move” action will interact with the Context Manager and move the selector to the next button available within the toolbar context. In Surf Mode, the “move” button instead moves the user to the next link on the screen. Similarly, the “engage” event acts on the Context Manager’s currently selected button during normal use. While in Surf Mode, “engage” clicks the currently highlighted link instead.</w:t>
       </w:r>
     </w:p>
     <w:p>
@@ -1848,11 +1799,7 @@
     </w:p>
     <w:p>
       <w:r>
-        <w:t xml:space="preserve">Families of functionalities are made known to the user via the creation of sub toolbars. For instance, the Navigation sub toolbar contains a family of functions (Forward, Back, Refresh) that are accessed via buttons on the Navigation sub toolbar. Sub toolbars are Contexts that can be passed to the Context Manager and thus are built upon the move and engage architecture and linked to the main toolbar by a button within the context of the main </w:t>
-      </w:r>
-      <w:r>
-        <w:lastRenderedPageBreak/>
-        <w:t xml:space="preserve">toolbar. By engaging this button, the user changes scope to the subtoolbar and the main toolbar is hidden. Scope is returned to the main toolbar by clicking an exit button on the subtoolbar that calls the </w:t>
+        <w:t xml:space="preserve">Families of functionalities are made known to the user via the creation of sub toolbars. For instance, the Navigation sub toolbar contains a family of functions (Forward, Back, Refresh) that are accessed via buttons on the Navigation sub toolbar. Sub toolbars are Contexts that can be passed to the Context Manager and thus are built upon the move and engage architecture and linked to the main toolbar by a button within the context of the main toolbar. By engaging this button, the user changes scope to the subtoolbar and the main toolbar is hidden. Scope is returned to the main toolbar by clicking an exit button on the subtoolbar that calls the </w:t>
       </w:r>
       <w:r>
         <w:t>FireHawk.UnScope()</w:t>
@@ -1887,7 +1834,7 @@
       </w:r>
     </w:p>
     <w:p>
-      <w:hyperlink r:id="rId7" w:history="1">
+      <w:hyperlink r:id="rId6" w:history="1">
         <w:r>
           <w:rPr>
             <w:rStyle w:val="Hyperlink"/>
@@ -1913,13 +1860,13 @@
         <w:t xml:space="preserve"> </w:t>
       </w:r>
       <w:r>
-        <w:t>Extension Structure – needs work</w:t>
+        <w:t>Extension Structure</w:t>
       </w:r>
       <w:bookmarkEnd w:id="8"/>
     </w:p>
     <w:p>
       <w:r>
-        <w:t>Firefox extensions are created using JavaScript for functionality and XUL to add components to the browser that are not part of the page such as toolbars, buttons and option panes. Together, this JavaScript and XUL information is registered and added to the Firefox Chrome. The Chrome is the visible components and functions associated with them As the JavaScript code of an extension is called or referenced, it is executed in the same memory space as the actual JavaScript code used to implement much of the Browser’s Chrome.</w:t>
+        <w:t>Firefox extensions are created through a synthesis of JavaScript and XUL. JavaScript provides the programming functionality necessary to perform useful actions, and the XUL acts as both a structure through which the JavaScript functions are accessed as well as a user interface structuring language. Extensions are used to add components to the browser that are not part of the page such as toolbars, buttons and option panes. Together, this JavaScript and XUL information is registered and added to the Firefox Chrome. The Chrome is composed of the visible components and functions associated with the browser and all active extensions. As the JavaScript code of an extension is called or referenced, it is executed in the same memory space as the actual JavaScript code used to implement much of the Browser’s Chrome. This gives Firefox extensions an exceedingly large amount of power in what they can do for the user.</w:t>
       </w:r>
     </w:p>
     <w:p>
@@ -1948,10 +1895,10 @@
             <v:path o:extrusionok="f" gradientshapeok="t" o:connecttype="rect"/>
             <o:lock v:ext="edit" aspectratio="t"/>
           </v:shapetype>
-          <v:shape id="_x0000_i1025" type="#_x0000_t75" style="width:387.65pt;height:238.45pt" o:ole="">
-            <v:imagedata r:id="rId8" o:title=""/>
+          <v:shape id="_x0000_i1025" type="#_x0000_t75" style="width:387pt;height:238.5pt" o:ole="">
+            <v:imagedata r:id="rId7" o:title=""/>
           </v:shape>
-          <o:OLEObject Type="Embed" ProgID="Visio.Drawing.11" ShapeID="_x0000_i1025" DrawAspect="Content" ObjectID="_1239692783" r:id="rId9"/>
+          <o:OLEObject Type="Embed" ProgID="Visio.Drawing.11" ShapeID="_x0000_i1025" DrawAspect="Content" ObjectID="_1239707679" r:id="rId8"/>
         </w:object>
       </w:r>
     </w:p>
@@ -1991,24 +1938,13 @@
       </w:pPr>
       <w:bookmarkStart w:id="10" w:name="_Toc165921137"/>
       <w:r>
-        <w:lastRenderedPageBreak/>
         <w:t>Event Capturing</w:t>
       </w:r>
       <w:bookmarkEnd w:id="10"/>
     </w:p>
     <w:p>
       <w:r>
-        <w:t xml:space="preserve">Events can take 2 different paths when visiting event listeners which cause events to be classified into 2 distinct groups. A bubble event first triggers the event listener attached to the DOM node at which the event occurred. The event then visits any event listener of the node’s parent, and continues up the DOM until it reaches the document root (window) where it terminates. The second type of event is a captured event. These trigger event listeners at the document root (window) level first, and then make a path through the DOM down to the targeted node. In this case, the event listener on the node itself is activated last. With these two kinds of events, we chose to add event listeners to the window, because the mouse or keyboard focus will be in a variable location on the page, so the only way to capture an event every time is to watch all events in the window. This does present a problem however, as for bubbling events, the window is the last node to be informed, and it is impossible to cancel any effects of that event. This proved especially challenging when mouseclicks were mapped as the move and engage events. The right click event would trigger move or engage as expected, but it would first also open the right click menu. Determining whether or not something is listening (it is a candidate to be moved to) presents another challenge. Currently there is no known method for detecting event listeners in the DOM which have been added by JavaScript. This problem will only increase in severity as </w:t>
-      </w:r>
-      <w:smartTag w:uri="urn:schemas-microsoft-com:office:smarttags" w:element="place">
-        <w:smartTag w:uri="urn:schemas-microsoft-com:office:smarttags" w:element="City">
-          <w:r>
-            <w:t>AJAX</w:t>
-          </w:r>
-        </w:smartTag>
-      </w:smartTag>
-      <w:r>
-        <w:t xml:space="preserve"> becomes a more popular web design technique, and sites are dynamically rendered for the user, after the html has loaded.</w:t>
+        <w:t>Events can take 2 different paths when visiting event listeners which cause events to be classified into 2 distinct groups. A bubble event first triggers the event listener attached to the DOM node at which the event occurred. The event then visits any event listener of the node’s parent, and continues up the DOM until it reaches the document root (window) where it terminates. The second type of event is a captured event. These trigger event listeners at the document root (window) level first, and then make a path through the DOM down to the targeted node. In this case, the event listener on the node itself is activated last. With these two kinds of events, we chose to add event listeners to the window, because the mouse or keyboard focus will be in a variable location on the page, so the only way to capture an event every time is to watch all events in the window. This does present a problem however, as for bubbling events, the window is the last node to be informed, and it is impossible to cancel any effects of that event. This proved especially challenging when mouse clicks were mapped as the move and engage events. The right click event would trigger move or engage as expected, but it would first also open the right click menu. Determining whether or not something is listening (it is a candidate to be moved to) presents another challenge. Currently there is no known method for detecting event listeners in the DOM which have been added by JavaScript. This problem will only increase in severity as AJAX becomes a more popular web design technique, and sites are dynamically rendered for the user, after the html has loaded.</w:t>
       </w:r>
     </w:p>
     <w:p>
@@ -2023,7 +1959,7 @@
     </w:p>
     <w:p>
       <w:r>
-        <w:t xml:space="preserve">The main purpose of using the Hawking Toolbar is to navigate web pages by detecting and clicking links using input switches. The Highlighter class implemented in hawkinghighlight.js provides supports highlighting within a window in Firefox. The Highlighter class creates an HTML &lt;div&gt; element and then uses absolute positioning and component resizing to place this highlighter div </w:t>
+        <w:t xml:space="preserve">The main purpose of using the Hawking Toolbar is to navigate web pages by detecting and clicking links using input switches. The Highlighter class implemented in hawkinghighlight.js provides supports highlighting within a window in Firefox. The Highlighter class creates an HTML &lt;div&gt; element and then uses absolute positioning and component resizing to stretch the div to the size of the object it is highlighting, and position it so it appears on top of that object. </w:t>
       </w:r>
     </w:p>
     <w:p/>
@@ -2052,7 +1988,11 @@
       </w:r>
       <w:bookmarkEnd w:id="13"/>
     </w:p>
-    <w:p/>
+    <w:p>
+      <w:r>
+        <w:t>The Auto Mode sets an interval in JavaScript. Currently it performs a call similar to what would happen in htbActionTransform if an event was detected as a move. In the future, it would be preferable to design the interval function to simply create an event which looks like “move” based on the preferences, and execute that event on the window, so the htbActionTransform method would be triggered. This would allow future programmers to change the move behavior in one spot if they so choose.</w:t>
+      </w:r>
+    </w:p>
     <w:p>
       <w:pPr>
         <w:pStyle w:val="Heading2"/>
@@ -2063,7 +2003,11 @@
       </w:r>
       <w:bookmarkEnd w:id="14"/>
     </w:p>
-    <w:p/>
+    <w:p>
+      <w:r>
+        <w:t>The Sound Manager is a  JavaScript class which provides access to one of Firefox’s many services automatically available to the browser. It finds the file name of the sound based on what preference name is passed and attempts to play that sound accordingly. Sounds are stored in the chrome/content/sounds/ directory within the FireHawk Toolbar extension folder. To add additional sounds, you currently must drag and drop the sound file (.wav) into the chrome/content/sounds directory, and map an action to that sound in the preferences menu.</w:t>
+      </w:r>
+    </w:p>
     <w:p>
       <w:pPr>
         <w:pStyle w:val="Heading1"/>
@@ -2080,7 +2024,6 @@
       </w:pPr>
       <w:bookmarkStart w:id="16" w:name="_Toc165921143"/>
       <w:r>
-        <w:lastRenderedPageBreak/>
         <w:t>Links SubToolbar</w:t>
       </w:r>
       <w:bookmarkEnd w:id="16"/>
@@ -2417,7 +2360,6 @@
       </w:pPr>
       <w:bookmarkStart w:id="20" w:name="_Toc165921147"/>
       <w:r>
-        <w:lastRenderedPageBreak/>
         <w:t>Developing and Extending the Hawking Toolbar</w:t>
       </w:r>
       <w:bookmarkEnd w:id="20"/>
@@ -2440,7 +2382,7 @@
       <w:r>
         <w:t xml:space="preserve">XUL is a form of XML tailored for designing User Interfaces. Documentation on creating toolbar XUL can be found at </w:t>
       </w:r>
-      <w:hyperlink r:id="rId10" w:history="1">
+      <w:hyperlink r:id="rId9" w:history="1">
         <w:r>
           <w:rPr>
             <w:rStyle w:val="Hyperlink"/>
@@ -2452,6 +2394,27 @@
         <w:t xml:space="preserve"> or you can view our hawkingbar.xul file. The subtoolbar can be created using whatever xul components you like, as long as it is allowed as a child of &lt;toolbox&gt;. The subtoolbar xul should be placed somewhere between the &lt;toolbox&gt; tags in hawkinbar.xul. The toolbar tag should have hidden=”true” set, and must have an “id” attribute so the FireHawk toolbar can find it within the DOM.</w:t>
       </w:r>
     </w:p>
+    <w:p>
+      <w:r>
+        <w:t>Here is an example of how your toolbar should look in hawkingbar.xul:</w:t>
+      </w:r>
+    </w:p>
+    <w:p>
+      <w:r>
+        <w:t>&lt;toolbar id=”NewSubToolbarId” …&gt;</w:t>
+      </w:r>
+    </w:p>
+    <w:p>
+      <w:r>
+        <w:t>…</w:t>
+      </w:r>
+    </w:p>
+    <w:p>
+      <w:r>
+        <w:t>&lt;/toolbar&gt;</w:t>
+      </w:r>
+    </w:p>
+    <w:p/>
     <w:p>
       <w:r>
         <w:rPr>
@@ -2480,6 +2443,16 @@
     </w:p>
     <w:p>
       <w:r>
+        <w:t>Here is an example of how your entrance button should look in hawkingbar.xul:</w:t>
+      </w:r>
+    </w:p>
+    <w:p>
+      <w:r>
+        <w:t>&lt;toolbarbutton … onclick="FireHawk.Scope(‘NewSubToolbarId’)" /&gt;</w:t>
+      </w:r>
+    </w:p>
+    <w:p>
+      <w:r>
         <w:rPr>
           <w:rStyle w:val="SubtleReference"/>
           <w:bCs/>
@@ -2498,7 +2471,16 @@
         <w:t>;” This call will set your toolbar’s visibility to false, and return the user to the previous subtoolbar they were viewing.</w:t>
       </w:r>
     </w:p>
-    <w:p/>
+    <w:p>
+      <w:r>
+        <w:t>Here is an example of how your exit button should look in hawkingbar.xul:</w:t>
+      </w:r>
+    </w:p>
+    <w:p>
+      <w:r>
+        <w:t>&lt;toolbarbutton … onclick="FireHawk.UnScope()" /&gt;</w:t>
+      </w:r>
+    </w:p>
     <w:p>
       <w:pPr>
         <w:pStyle w:val="Heading1"/>
@@ -2531,12 +2513,12 @@
           <w:rStyle w:val="SubtleReference"/>
           <w:bCs/>
         </w:rPr>
-        <w:t>John Foushee</w:t>
-      </w:r>
-    </w:p>
-    <w:p>
-      <w:r>
-        <w:t>John Foushee is a Class of 2008 computer science major at the University of North Carolina at Chapel Hill originally from Charlotte, NC.</w:t>
+        <w:t>Andrew Hulbert</w:t>
+      </w:r>
+    </w:p>
+    <w:p>
+      <w:r>
+        <w:t xml:space="preserve">Andrew Hulbert is a Class of 2008 computer science major at the University of North Carolina at Chapel Hill originally from Snow Hill, NC. </w:t>
       </w:r>
     </w:p>
     <w:p>
@@ -2551,13 +2533,12 @@
           <w:rStyle w:val="SubtleReference"/>
           <w:bCs/>
         </w:rPr>
-        <w:lastRenderedPageBreak/>
-        <w:t>Andrew Hulbert</w:t>
-      </w:r>
-    </w:p>
-    <w:p>
-      <w:r>
-        <w:t xml:space="preserve">Andrew Hulbert is a Class of 2008 computer science major at the University of North Carolina at Chapel Hill originally from Snow Hill, NC. </w:t>
+        <w:t>Brian Louden</w:t>
+      </w:r>
+    </w:p>
+    <w:p>
+      <w:r>
+        <w:t>Brian Louden is a Class of 2009 computer science major at the University of North Carolina at Chapel Hill originally from Raleigh, NC.</w:t>
       </w:r>
     </w:p>
     <w:p>
@@ -2572,12 +2553,12 @@
           <w:rStyle w:val="SubtleReference"/>
           <w:bCs/>
         </w:rPr>
-        <w:t>Brian Louden</w:t>
-      </w:r>
-    </w:p>
-    <w:p>
-      <w:r>
-        <w:t>Brian Louden is a Class of 2009 computer science major at the University of North Carolina at Chapel Hill originally from Raleigh, NC.</w:t>
+        <w:t>John Foushee</w:t>
+      </w:r>
+    </w:p>
+    <w:p>
+      <w:r>
+        <w:t>John Foushee is a Class of 2008 computer science major at the University of North Carolina at Chapel Hill originally from Charlotte, NC.</w:t>
       </w:r>
     </w:p>
     <w:p>
@@ -2613,7 +2594,7 @@
         </w:rPr>
         <w:t xml:space="preserve"> - </w:t>
       </w:r>
-      <w:hyperlink r:id="rId11" w:history="1">
+      <w:hyperlink r:id="rId10" w:history="1">
         <w:r>
           <w:rPr>
             <w:rStyle w:val="Hyperlink"/>
@@ -2634,12 +2615,12 @@
     <w:p/>
     <w:p/>
     <w:sectPr>
-      <w:headerReference w:type="even" r:id="rId12"/>
-      <w:headerReference w:type="default" r:id="rId13"/>
-      <w:footerReference w:type="even" r:id="rId14"/>
-      <w:footerReference w:type="default" r:id="rId15"/>
-      <w:headerReference w:type="first" r:id="rId16"/>
-      <w:footerReference w:type="first" r:id="rId17"/>
+      <w:headerReference w:type="even" r:id="rId11"/>
+      <w:headerReference w:type="default" r:id="rId12"/>
+      <w:footerReference w:type="even" r:id="rId13"/>
+      <w:footerReference w:type="default" r:id="rId14"/>
+      <w:headerReference w:type="first" r:id="rId15"/>
+      <w:footerReference w:type="first" r:id="rId16"/>
       <w:pgSz w:w="12240" w:h="15840"/>
       <w:pgMar w:top="1440" w:right="1440" w:bottom="1440" w:left="1440" w:header="720" w:footer="720" w:gutter="0"/>
       <w:cols w:space="720"/>
@@ -2744,85 +2725,42 @@
   <w:p>
     <w:pPr>
       <w:pStyle w:val="Header"/>
+      <w:tabs>
+        <w:tab w:val="clear" w:pos="4680"/>
+      </w:tabs>
     </w:pPr>
-    <w:sdt>
-      <w:sdtPr>
-        <w:rPr>
-          <w:rFonts w:asciiTheme="majorHAnsi" w:eastAsiaTheme="majorEastAsia" w:hAnsiTheme="majorHAnsi" w:cstheme="majorBidi"/>
-          <w:b/>
-          <w:bCs/>
-          <w:color w:val="4F81BD" w:themeColor="accent1"/>
-          <w:sz w:val="24"/>
-          <w:szCs w:val="24"/>
-        </w:rPr>
-        <w:alias w:val="Title"/>
-        <w:id w:val="78404852"/>
-        <w:placeholder>
-          <w:docPart w:val="085CF5D3075A42B89D7DD942643DAFDD"/>
-        </w:placeholder>
-        <w:dataBinding w:prefixMappings="xmlns:ns0='http://schemas.openxmlformats.org/package/2006/metadata/core-properties' xmlns:ns1='http://purl.org/dc/elements/1.1/'" w:xpath="/ns0:coreProperties[1]/ns1:title[1]" w:storeItemID="{6C3C8BC8-F283-45AE-878A-BAB7291924A1}"/>
-        <w:text/>
-      </w:sdtPr>
-      <w:sdtContent>
-        <w:r>
-          <w:rPr>
-            <w:rFonts w:asciiTheme="majorHAnsi" w:eastAsiaTheme="majorEastAsia" w:hAnsiTheme="majorHAnsi" w:cstheme="majorBidi"/>
-            <w:b/>
-            <w:bCs/>
-            <w:color w:val="4F81BD" w:themeColor="accent1"/>
-            <w:sz w:val="24"/>
-            <w:szCs w:val="24"/>
-          </w:rPr>
-          <w:t>FireHawk Toolbar</w:t>
-        </w:r>
-      </w:sdtContent>
-    </w:sdt>
     <w:r>
       <w:rPr>
-        <w:rFonts w:asciiTheme="majorHAnsi" w:eastAsiaTheme="majorEastAsia" w:hAnsiTheme="majorHAnsi" w:cstheme="majorBidi"/>
-        <w:color w:val="4F81BD" w:themeColor="accent1"/>
+        <w:rFonts w:ascii="Cambria" w:hAnsi="Cambria"/>
+        <w:b/>
+        <w:bCs/>
+        <w:color w:val="4F81BD"/>
         <w:sz w:val="24"/>
         <w:szCs w:val="24"/>
       </w:rPr>
-      <w:ptab w:relativeTo="margin" w:alignment="right" w:leader="none"/>
+      <w:t>FireHawk Toolbar</w:t>
     </w:r>
-    <w:sdt>
-      <w:sdtPr>
-        <w:rPr>
-          <w:rFonts w:asciiTheme="majorHAnsi" w:eastAsiaTheme="majorEastAsia" w:hAnsiTheme="majorHAnsi" w:cstheme="majorBidi"/>
-          <w:b/>
-          <w:bCs/>
-          <w:color w:val="4F81BD" w:themeColor="accent1"/>
-          <w:sz w:val="24"/>
-          <w:szCs w:val="24"/>
-        </w:rPr>
-        <w:alias w:val="Date"/>
-        <w:id w:val="78404859"/>
-        <w:placeholder>
-          <w:docPart w:val="0DE8ADF748444BE78AB878E59F420A6B"/>
-        </w:placeholder>
-        <w:dataBinding w:prefixMappings="xmlns:ns0='http://schemas.microsoft.com/office/2006/coverPageProps'" w:xpath="/ns0:CoverPageProperties[1]/ns0:PublishDate[1]" w:storeItemID="{55AF091B-3C7A-41E3-B477-F2FDAA23CFDA}"/>
-        <w:date>
-          <w:dateFormat w:val="MMMM d, yyyy"/>
-          <w:lid w:val="en-US"/>
-          <w:storeMappedDataAs w:val="dateTime"/>
-          <w:calendar w:val="gregorian"/>
-        </w:date>
-      </w:sdtPr>
-      <w:sdtContent>
-        <w:r>
-          <w:rPr>
-            <w:rFonts w:asciiTheme="majorHAnsi" w:eastAsiaTheme="majorEastAsia" w:hAnsiTheme="majorHAnsi" w:cstheme="majorBidi"/>
-            <w:b/>
-            <w:bCs/>
-            <w:color w:val="4F81BD" w:themeColor="accent1"/>
-            <w:sz w:val="24"/>
-            <w:szCs w:val="24"/>
-          </w:rPr>
-          <w:t>http://code.google.com/p/hawking-toolbar/</w:t>
-        </w:r>
-      </w:sdtContent>
-    </w:sdt>
+    <w:r>
+      <w:rPr>
+        <w:rFonts w:ascii="Cambria" w:hAnsi="Cambria"/>
+        <w:b/>
+        <w:bCs/>
+        <w:sz w:val="24"/>
+        <w:szCs w:val="24"/>
+      </w:rPr>
+      <w:tab/>
+    </w:r>
+    <w:r>
+      <w:rPr>
+        <w:rFonts w:ascii="Cambria" w:hAnsi="Cambria"/>
+        <w:b/>
+        <w:bCs/>
+        <w:color w:val="4F81BD"/>
+        <w:sz w:val="24"/>
+        <w:szCs w:val="24"/>
+      </w:rPr>
+      <w:t>http://code.google.com/p/hawking-toolbar/</w:t>
+    </w:r>
   </w:p>
 </w:hdr>
 </file>
@@ -2842,692 +2780,41 @@
   <w:docDefaults>
     <w:rPrDefault>
       <w:rPr>
-        <w:rFonts w:asciiTheme="minorHAnsi" w:eastAsiaTheme="minorHAnsi" w:hAnsiTheme="minorHAnsi" w:cstheme="minorBidi"/>
+        <w:rFonts w:ascii="Calibri" w:eastAsia="Calibri" w:hAnsi="Calibri" w:cs="Times New Roman"/>
         <w:sz w:val="22"/>
         <w:szCs w:val="22"/>
         <w:lang w:val="en-US" w:eastAsia="en-US" w:bidi="ar-SA"/>
       </w:rPr>
     </w:rPrDefault>
-    <w:pPrDefault>
-      <w:pPr>
-        <w:spacing w:after="200" w:line="276" w:lineRule="auto"/>
-      </w:pPr>
-    </w:pPrDefault>
+    <w:pPrDefault/>
   </w:docDefaults>
   <w:latentStyles w:defLockedState="0" w:defUIPriority="99" w:defSemiHidden="1" w:defUnhideWhenUsed="1" w:defQFormat="0" w:count="267">
-    <w:lsdException w:name="Normal" w:semiHidden="0" w:uiPriority="0" w:unhideWhenUsed="0" w:qFormat="1"/>
-    <w:lsdException w:name="heading 1" w:semiHidden="0" w:unhideWhenUsed="0" w:qFormat="1"/>
-    <w:lsdException w:name="heading 2" w:uiPriority="9" w:qFormat="1"/>
-    <w:lsdException w:name="heading 3" w:uiPriority="9" w:qFormat="1"/>
-    <w:lsdException w:name="heading 4" w:uiPriority="9" w:qFormat="1"/>
-    <w:lsdException w:name="heading 5" w:uiPriority="9" w:qFormat="1"/>
-    <w:lsdException w:name="heading 6" w:uiPriority="9" w:qFormat="1"/>
-    <w:lsdException w:name="heading 7" w:uiPriority="9" w:qFormat="1"/>
-    <w:lsdException w:name="heading 8" w:uiPriority="9" w:qFormat="1"/>
-    <w:lsdException w:name="heading 9" w:uiPriority="9" w:qFormat="1"/>
-    <w:lsdException w:name="toc 1" w:uiPriority="39"/>
-    <w:lsdException w:name="toc 2" w:uiPriority="39"/>
-    <w:lsdException w:name="toc 3" w:uiPriority="39"/>
-    <w:lsdException w:name="toc 4" w:uiPriority="39"/>
-    <w:lsdException w:name="toc 5" w:uiPriority="39"/>
-    <w:lsdException w:name="toc 6" w:uiPriority="39"/>
-    <w:lsdException w:name="toc 7" w:uiPriority="39"/>
-    <w:lsdException w:name="toc 8" w:uiPriority="39"/>
-    <w:lsdException w:name="toc 9" w:uiPriority="39"/>
-    <w:lsdException w:name="caption" w:qFormat="1"/>
-    <w:lsdException w:name="Title" w:semiHidden="0" w:unhideWhenUsed="0" w:qFormat="1"/>
-    <w:lsdException w:name="Default Paragraph Font" w:uiPriority="1"/>
-    <w:lsdException w:name="Subtitle" w:semiHidden="0" w:uiPriority="11" w:unhideWhenUsed="0" w:qFormat="1"/>
-    <w:lsdException w:name="Strong" w:semiHidden="0" w:uiPriority="22" w:unhideWhenUsed="0" w:qFormat="1"/>
-    <w:lsdException w:name="Emphasis" w:semiHidden="0" w:uiPriority="20" w:unhideWhenUsed="0" w:qFormat="1"/>
-    <w:lsdException w:name="Table Grid" w:semiHidden="0" w:uiPriority="59" w:unhideWhenUsed="0"/>
-    <w:lsdException w:name="Placeholder Text" w:unhideWhenUsed="0"/>
-    <w:lsdException w:name="No Spacing" w:semiHidden="0" w:unhideWhenUsed="0" w:qFormat="1"/>
-    <w:lsdException w:name="Light Shading" w:semiHidden="0" w:uiPriority="60" w:unhideWhenUsed="0"/>
-    <w:lsdException w:name="Light List" w:semiHidden="0" w:uiPriority="61" w:unhideWhenUsed="0"/>
-    <w:lsdException w:name="Light Grid" w:semiHidden="0" w:uiPriority="62" w:unhideWhenUsed="0"/>
-    <w:lsdException w:name="Medium Shading 1" w:semiHidden="0" w:uiPriority="63" w:unhideWhenUsed="0"/>
-    <w:lsdException w:name="Medium Shading 2" w:semiHidden="0" w:uiPriority="64" w:unhideWhenUsed="0"/>
-    <w:lsdException w:name="Medium List 1" w:semiHidden="0" w:uiPriority="65" w:unhideWhenUsed="0"/>
-    <w:lsdException w:name="Medium List 2" w:semiHidden="0" w:uiPriority="66" w:unhideWhenUsed="0"/>
-    <w:lsdException w:name="Medium Grid 1" w:semiHidden="0" w:uiPriority="67" w:unhideWhenUsed="0"/>
-    <w:lsdException w:name="Medium Grid 2" w:semiHidden="0" w:uiPriority="68" w:unhideWhenUsed="0"/>
-    <w:lsdException w:name="Medium Grid 3" w:semiHidden="0" w:uiPriority="69" w:unhideWhenUsed="0"/>
-    <w:lsdException w:name="Dark List" w:semiHidden="0" w:uiPriority="70" w:unhideWhenUsed="0"/>
-    <w:lsdException w:name="Colorful Shading" w:semiHidden="0" w:uiPriority="71" w:unhideWhenUsed="0"/>
-    <w:lsdException w:name="Colorful List" w:semiHidden="0" w:uiPriority="72" w:unhideWhenUsed="0"/>
-    <w:lsdException w:name="Colorful Grid" w:semiHidden="0" w:uiPriority="73" w:unhideWhenUsed="0"/>
-    <w:lsdException w:name="Light Shading Accent 1" w:semiHidden="0" w:uiPriority="60" w:unhideWhenUsed="0"/>
-    <w:lsdException w:name="Light List Accent 1" w:semiHidden="0" w:uiPriority="61" w:unhideWhenUsed="0"/>
-    <w:lsdException w:name="Light Grid Accent 1" w:semiHidden="0" w:uiPriority="62" w:unhideWhenUsed="0"/>
-    <w:lsdException w:name="Medium Shading 1 Accent 1" w:semiHidden="0" w:uiPriority="63" w:unhideWhenUsed="0"/>
-    <w:lsdException w:name="Medium Shading 2 Accent 1" w:semiHidden="0" w:uiPriority="64" w:unhideWhenUsed="0"/>
-    <w:lsdException w:name="Medium List 1 Accent 1" w:semiHidden="0" w:uiPriority="65" w:unhideWhenUsed="0"/>
-    <w:lsdException w:name="Revision" w:unhideWhenUsed="0"/>
-    <w:lsdException w:name="List Paragraph" w:semiHidden="0" w:uiPriority="34" w:unhideWhenUsed="0" w:qFormat="1"/>
-    <w:lsdException w:name="Quote" w:semiHidden="0" w:uiPriority="29" w:unhideWhenUsed="0" w:qFormat="1"/>
-    <w:lsdException w:name="Intense Quote" w:semiHidden="0" w:uiPriority="30" w:unhideWhenUsed="0" w:qFormat="1"/>
-    <w:lsdException w:name="Medium List 2 Accent 1" w:semiHidden="0" w:uiPriority="66" w:unhideWhenUsed="0"/>
-    <w:lsdException w:name="Medium Grid 1 Accent 1" w:semiHidden="0" w:uiPriority="67" w:unhideWhenUsed="0"/>
-    <w:lsdException w:name="Medium Grid 2 Accent 1" w:semiHidden="0" w:uiPriority="68" w:unhideWhenUsed="0"/>
-    <w:lsdException w:name="Medium Grid 3 Accent 1" w:semiHidden="0" w:uiPriority="69" w:unhideWhenUsed="0"/>
-    <w:lsdException w:name="Dark List Accent 1" w:semiHidden="0" w:uiPriority="70" w:unhideWhenUsed="0"/>
-    <w:lsdException w:name="Colorful Shading Accent 1" w:semiHidden="0" w:uiPriority="71" w:unhideWhenUsed="0"/>
-    <w:lsdException w:name="Colorful List Accent 1" w:semiHidden="0" w:uiPriority="72" w:unhideWhenUsed="0"/>
-    <w:lsdException w:name="Colorful Grid Accent 1" w:semiHidden="0" w:uiPriority="73" w:unhideWhenUsed="0"/>
-    <w:lsdException w:name="Light Shading Accent 2" w:semiHidden="0" w:uiPriority="60" w:unhideWhenUsed="0"/>
-    <w:lsdException w:name="Light List Accent 2" w:semiHidden="0" w:uiPriority="61" w:unhideWhenUsed="0"/>
-    <w:lsdException w:name="Light Grid Accent 2" w:semiHidden="0" w:uiPriority="62" w:unhideWhenUsed="0"/>
-    <w:lsdException w:name="Medium Shading 1 Accent 2" w:semiHidden="0" w:uiPriority="63" w:unhideWhenUsed="0"/>
-    <w:lsdException w:name="Medium Shading 2 Accent 2" w:semiHidden="0" w:uiPriority="64" w:unhideWhenUsed="0"/>
-    <w:lsdException w:name="Medium List 1 Accent 2" w:semiHidden="0" w:uiPriority="65" w:unhideWhenUsed="0"/>
-    <w:lsdException w:name="Medium List 2 Accent 2" w:semiHidden="0" w:uiPriority="66" w:unhideWhenUsed="0"/>
-    <w:lsdException w:name="Medium Grid 1 Accent 2" w:semiHidden="0" w:uiPriority="67" w:unhideWhenUsed="0"/>
-    <w:lsdException w:name="Medium Grid 2 Accent 2" w:semiHidden="0" w:uiPriority="68" w:unhideWhenUsed="0"/>
-    <w:lsdException w:name="Medium Grid 3 Accent 2" w:semiHidden="0" w:uiPriority="69" w:unhideWhenUsed="0"/>
-    <w:lsdException w:name="Dark List Accent 2" w:semiHidden="0" w:uiPriority="70" w:unhideWhenUsed="0"/>
-    <w:lsdException w:name="Colorful Shading Accent 2" w:semiHidden="0" w:uiPriority="71" w:unhideWhenUsed="0"/>
-    <w:lsdException w:name="Colorful List Accent 2" w:semiHidden="0" w:uiPriority="72" w:unhideWhenUsed="0"/>
-    <w:lsdException w:name="Colorful Grid Accent 2" w:semiHidden="0" w:uiPriority="73" w:unhideWhenUsed="0"/>
-    <w:lsdException w:name="Light Shading Accent 3" w:semiHidden="0" w:uiPriority="60" w:unhideWhenUsed="0"/>
-    <w:lsdException w:name="Light List Accent 3" w:semiHidden="0" w:uiPriority="61" w:unhideWhenUsed="0"/>
-    <w:lsdException w:name="Light Grid Accent 3" w:semiHidden="0" w:uiPriority="62" w:unhideWhenUsed="0"/>
-    <w:lsdException w:name="Medium Shading 1 Accent 3" w:semiHidden="0" w:uiPriority="63" w:unhideWhenUsed="0"/>
-    <w:lsdException w:name="Medium Shading 2 Accent 3" w:semiHidden="0" w:uiPriority="64" w:unhideWhenUsed="0"/>
-    <w:lsdException w:name="Medium List 1 Accent 3" w:semiHidden="0" w:uiPriority="65" w:unhideWhenUsed="0"/>
-    <w:lsdException w:name="Medium List 2 Accent 3" w:semiHidden="0" w:uiPriority="66" w:unhideWhenUsed="0"/>
-    <w:lsdException w:name="Medium Grid 1 Accent 3" w:semiHidden="0" w:uiPriority="67" w:unhideWhenUsed="0"/>
-    <w:lsdException w:name="Medium Grid 2 Accent 3" w:semiHidden="0" w:uiPriority="68" w:unhideWhenUsed="0"/>
-    <w:lsdException w:name="Medium Grid 3 Accent 3" w:semiHidden="0" w:uiPriority="69" w:unhideWhenUsed="0"/>
-    <w:lsdException w:name="Dark List Accent 3" w:semiHidden="0" w:uiPriority="70" w:unhideWhenUsed="0"/>
-    <w:lsdException w:name="Colorful Shading Accent 3" w:semiHidden="0" w:uiPriority="71" w:unhideWhenUsed="0"/>
-    <w:lsdException w:name="Colorful List Accent 3" w:semiHidden="0" w:uiPriority="72" w:unhideWhenUsed="0"/>
-    <w:lsdException w:name="Colorful Grid Accent 3" w:semiHidden="0" w:uiPriority="73" w:unhideWhenUsed="0"/>
-    <w:lsdException w:name="Light Shading Accent 4" w:semiHidden="0" w:uiPriority="60" w:unhideWhenUsed="0"/>
-    <w:lsdException w:name="Light List Accent 4" w:semiHidden="0" w:uiPriority="61" w:unhideWhenUsed="0"/>
-    <w:lsdException w:name="Light Grid Accent 4" w:semiHidden="0" w:uiPriority="62" w:unhideWhenUsed="0"/>
-    <w:lsdException w:name="Medium Shading 1 Accent 4" w:semiHidden="0" w:uiPriority="63" w:unhideWhenUsed="0"/>
-    <w:lsdException w:name="Medium Shading 2 Accent 4" w:semiHidden="0" w:uiPriority="64" w:unhideWhenUsed="0"/>
-    <w:lsdException w:name="Medium List 1 Accent 4" w:semiHidden="0" w:uiPriority="65" w:unhideWhenUsed="0"/>
-    <w:lsdException w:name="Medium List 2 Accent 4" w:semiHidden="0" w:uiPriority="66" w:unhideWhenUsed="0"/>
-    <w:lsdException w:name="Medium Grid 1 Accent 4" w:semiHidden="0" w:uiPriority="67" w:unhideWhenUsed="0"/>
-    <w:lsdException w:name="Medium Grid 2 Accent 4" w:semiHidden="0" w:uiPriority="68" w:unhideWhenUsed="0"/>
-    <w:lsdException w:name="Medium Grid 3 Accent 4" w:semiHidden="0" w:uiPriority="69" w:unhideWhenUsed="0"/>
-    <w:lsdException w:name="Dark List Accent 4" w:semiHidden="0" w:uiPriority="70" w:unhideWhenUsed="0"/>
-    <w:lsdException w:name="Colorful Shading Accent 4" w:semiHidden="0" w:uiPriority="71" w:unhideWhenUsed="0"/>
-    <w:lsdException w:name="Colorful List Accent 4" w:semiHidden="0" w:uiPriority="72" w:unhideWhenUsed="0"/>
-    <w:lsdException w:name="Colorful Grid Accent 4" w:semiHidden="0" w:uiPriority="73" w:unhideWhenUsed="0"/>
-    <w:lsdException w:name="Light Shading Accent 5" w:semiHidden="0" w:uiPriority="60" w:unhideWhenUsed="0"/>
-    <w:lsdException w:name="Light List Accent 5" w:semiHidden="0" w:uiPriority="61" w:unhideWhenUsed="0"/>
-    <w:lsdException w:name="Light Grid Accent 5" w:semiHidden="0" w:uiPriority="62" w:unhideWhenUsed="0"/>
-    <w:lsdException w:name="Medium Shading 1 Accent 5" w:semiHidden="0" w:uiPriority="63" w:unhideWhenUsed="0"/>
-    <w:lsdException w:name="Medium Shading 2 Accent 5" w:semiHidden="0" w:uiPriority="64" w:unhideWhenUsed="0"/>
-    <w:lsdException w:name="Medium List 1 Accent 5" w:semiHidden="0" w:uiPriority="65" w:unhideWhenUsed="0"/>
-    <w:lsdException w:name="Medium List 2 Accent 5" w:semiHidden="0" w:uiPriority="66" w:unhideWhenUsed="0"/>
-    <w:lsdException w:name="Medium Grid 1 Accent 5" w:semiHidden="0" w:uiPriority="67" w:unhideWhenUsed="0"/>
-    <w:lsdException w:name="Medium Grid 2 Accent 5" w:semiHidden="0" w:uiPriority="68" w:unhideWhenUsed="0"/>
-    <w:lsdException w:name="Medium Grid 3 Accent 5" w:semiHidden="0" w:uiPriority="69" w:unhideWhenUsed="0"/>
-    <w:lsdException w:name="Dark List Accent 5" w:semiHidden="0" w:uiPriority="70" w:unhideWhenUsed="0"/>
-    <w:lsdException w:name="Colorful Shading Accent 5" w:semiHidden="0" w:uiPriority="71" w:unhideWhenUsed="0"/>
-    <w:lsdException w:name="Colorful List Accent 5" w:semiHidden="0" w:uiPriority="72" w:unhideWhenUsed="0"/>
-    <w:lsdException w:name="Colorful Grid Accent 5" w:semiHidden="0" w:uiPriority="73" w:unhideWhenUsed="0"/>
-    <w:lsdException w:name="Light Shading Accent 6" w:semiHidden="0" w:uiPriority="60" w:unhideWhenUsed="0"/>
-    <w:lsdException w:name="Light List Accent 6" w:semiHidden="0" w:uiPriority="61" w:unhideWhenUsed="0"/>
-    <w:lsdException w:name="Light Grid Accent 6" w:semiHidden="0" w:uiPriority="62" w:unhideWhenUsed="0"/>
-    <w:lsdException w:name="Medium Shading 1 Accent 6" w:semiHidden="0" w:uiPriority="63" w:unhideWhenUsed="0"/>
-    <w:lsdException w:name="Medium Shading 2 Accent 6" w:semiHidden="0" w:uiPriority="64" w:unhideWhenUsed="0"/>
-    <w:lsdException w:name="Medium List 1 Accent 6" w:semiHidden="0" w:uiPriority="65" w:unhideWhenUsed="0"/>
-    <w:lsdException w:name="Medium List 2 Accent 6" w:semiHidden="0" w:uiPriority="66" w:unhideWhenUsed="0"/>
-    <w:lsdException w:name="Medium Grid 1 Accent 6" w:semiHidden="0" w:uiPriority="67" w:unhideWhenUsed="0"/>
-    <w:lsdException w:name="Medium Grid 2 Accent 6" w:semiHidden="0" w:uiPriority="68" w:unhideWhenUsed="0"/>
-    <w:lsdException w:name="Medium Grid 3 Accent 6" w:semiHidden="0" w:uiPriority="69" w:unhideWhenUsed="0"/>
-    <w:lsdException w:name="Dark List Accent 6" w:semiHidden="0" w:uiPriority="70" w:unhideWhenUsed="0"/>
-    <w:lsdException w:name="Colorful Shading Accent 6" w:semiHidden="0" w:uiPriority="71" w:unhideWhenUsed="0"/>
-    <w:lsdException w:name="Colorful List Accent 6" w:semiHidden="0" w:uiPriority="72" w:unhideWhenUsed="0"/>
-    <w:lsdException w:name="Colorful Grid Accent 6" w:semiHidden="0" w:uiPriority="73" w:unhideWhenUsed="0"/>
-    <w:lsdException w:name="Subtle Emphasis" w:semiHidden="0" w:uiPriority="19" w:unhideWhenUsed="0" w:qFormat="1"/>
-    <w:lsdException w:name="Intense Emphasis" w:semiHidden="0" w:uiPriority="21" w:unhideWhenUsed="0" w:qFormat="1"/>
-    <w:lsdException w:name="Subtle Reference" w:semiHidden="0" w:unhideWhenUsed="0" w:qFormat="1"/>
-    <w:lsdException w:name="Intense Reference" w:semiHidden="0" w:uiPriority="32" w:unhideWhenUsed="0" w:qFormat="1"/>
-    <w:lsdException w:name="Book Title" w:semiHidden="0" w:uiPriority="33" w:unhideWhenUsed="0" w:qFormat="1"/>
-    <w:lsdException w:name="Bibliography" w:uiPriority="37"/>
-    <w:lsdException w:name="TOC Heading" w:qFormat="1"/>
-  </w:latentStyles>
-  <w:style w:type="paragraph" w:default="1" w:styleId="Normal">
-    <w:name w:val="Normal"/>
-    <w:qFormat/>
-    <w:rsid w:val="001D3A4B"/>
-    <w:pPr>
-      <w:spacing w:before="200"/>
-    </w:pPr>
-    <w:rPr>
-      <w:rFonts w:ascii="Calibri" w:eastAsia="Times New Roman" w:hAnsi="Calibri" w:cs="Times New Roman"/>
-      <w:sz w:val="20"/>
-      <w:szCs w:val="20"/>
-    </w:rPr>
-  </w:style>
-  <w:style w:type="paragraph" w:styleId="Heading1">
-    <w:name w:val="heading 1"/>
-    <w:basedOn w:val="Normal"/>
-    <w:next w:val="Normal"/>
-    <w:link w:val="Heading1Char"/>
-    <w:uiPriority w:val="99"/>
-    <w:qFormat/>
-    <w:rsid w:val="001D3A4B"/>
-    <w:pPr>
-      <w:pBdr>
-        <w:top w:val="single" w:sz="24" w:space="0" w:color="4F81BD"/>
-        <w:left w:val="single" w:sz="24" w:space="0" w:color="4F81BD"/>
-        <w:bottom w:val="single" w:sz="24" w:space="0" w:color="4F81BD"/>
-        <w:right w:val="single" w:sz="24" w:space="0" w:color="4F81BD"/>
-      </w:pBdr>
-      <w:shd w:val="clear" w:color="auto" w:fill="4F81BD"/>
-      <w:spacing w:after="0"/>
-      <w:outlineLvl w:val="0"/>
-    </w:pPr>
-    <w:rPr>
-      <w:b/>
-      <w:bCs/>
-      <w:caps/>
-      <w:color w:val="FFFFFF"/>
-      <w:spacing w:val="15"/>
-      <w:sz w:val="22"/>
-      <w:szCs w:val="22"/>
-    </w:rPr>
-  </w:style>
-  <w:style w:type="paragraph" w:styleId="Heading2">
-    <w:name w:val="heading 2"/>
-    <w:basedOn w:val="Normal"/>
-    <w:next w:val="Normal"/>
-    <w:link w:val="Heading2Char"/>
-    <w:uiPriority w:val="9"/>
-    <w:qFormat/>
-    <w:rsid w:val="001D3A4B"/>
-    <w:pPr>
-      <w:pBdr>
-        <w:top w:val="single" w:sz="24" w:space="0" w:color="DBE5F1"/>
-        <w:left w:val="single" w:sz="24" w:space="0" w:color="DBE5F1"/>
-        <w:bottom w:val="single" w:sz="24" w:space="0" w:color="DBE5F1"/>
-        <w:right w:val="single" w:sz="24" w:space="0" w:color="DBE5F1"/>
-      </w:pBdr>
-      <w:shd w:val="clear" w:color="auto" w:fill="DBE5F1"/>
-      <w:spacing w:after="0"/>
-      <w:outlineLvl w:val="1"/>
-    </w:pPr>
-    <w:rPr>
-      <w:caps/>
-      <w:spacing w:val="15"/>
-      <w:sz w:val="22"/>
-      <w:szCs w:val="22"/>
-    </w:rPr>
-  </w:style>
-  <w:style w:type="character" w:default="1" w:styleId="DefaultParagraphFont">
-    <w:name w:val="Default Paragraph Font"/>
-    <w:uiPriority w:val="1"/>
-    <w:semiHidden/>
-    <w:unhideWhenUsed/>
-  </w:style>
-  <w:style w:type="table" w:default="1" w:styleId="TableNormal">
-    <w:name w:val="Normal Table"/>
-    <w:uiPriority w:val="99"/>
-    <w:semiHidden/>
-    <w:unhideWhenUsed/>
-    <w:qFormat/>
-    <w:tblPr>
-      <w:tblInd w:w="0" w:type="dxa"/>
-      <w:tblCellMar>
-        <w:top w:w="0" w:type="dxa"/>
-        <w:left w:w="108" w:type="dxa"/>
-        <w:bottom w:w="0" w:type="dxa"/>
-        <w:right w:w="108" w:type="dxa"/>
-      </w:tblCellMar>
-    </w:tblPr>
-  </w:style>
-  <w:style w:type="numbering" w:default="1" w:styleId="NoList">
-    <w:name w:val="No List"/>
-    <w:uiPriority w:val="99"/>
-    <w:semiHidden/>
-    <w:unhideWhenUsed/>
-  </w:style>
-  <w:style w:type="character" w:customStyle="1" w:styleId="Heading1Char">
-    <w:name w:val="Heading 1 Char"/>
-    <w:basedOn w:val="DefaultParagraphFont"/>
-    <w:link w:val="Heading1"/>
-    <w:uiPriority w:val="99"/>
-    <w:rsid w:val="001D3A4B"/>
-    <w:rPr>
-      <w:rFonts w:ascii="Calibri" w:eastAsia="Times New Roman" w:hAnsi="Calibri" w:cs="Times New Roman"/>
-      <w:b/>
-      <w:bCs/>
-      <w:caps/>
-      <w:color w:val="FFFFFF"/>
-      <w:spacing w:val="15"/>
-      <w:shd w:val="clear" w:color="auto" w:fill="4F81BD"/>
-    </w:rPr>
-  </w:style>
-  <w:style w:type="character" w:customStyle="1" w:styleId="Heading2Char">
-    <w:name w:val="Heading 2 Char"/>
-    <w:basedOn w:val="DefaultParagraphFont"/>
-    <w:link w:val="Heading2"/>
-    <w:uiPriority w:val="9"/>
-    <w:rsid w:val="001D3A4B"/>
-    <w:rPr>
-      <w:rFonts w:ascii="Calibri" w:eastAsia="Times New Roman" w:hAnsi="Calibri" w:cs="Times New Roman"/>
-      <w:caps/>
-      <w:spacing w:val="15"/>
-      <w:shd w:val="clear" w:color="auto" w:fill="DBE5F1"/>
-    </w:rPr>
-  </w:style>
-  <w:style w:type="paragraph" w:styleId="TOCHeading">
-    <w:name w:val="TOC Heading"/>
-    <w:basedOn w:val="Heading1"/>
-    <w:next w:val="Normal"/>
-    <w:uiPriority w:val="99"/>
-    <w:qFormat/>
-    <w:rsid w:val="001D3A4B"/>
-    <w:pPr>
-      <w:outlineLvl w:val="9"/>
-    </w:pPr>
-  </w:style>
-  <w:style w:type="paragraph" w:styleId="TOC1">
-    <w:name w:val="toc 1"/>
-    <w:basedOn w:val="Normal"/>
-    <w:next w:val="Normal"/>
-    <w:autoRedefine/>
-    <w:uiPriority w:val="39"/>
-    <w:rsid w:val="001D3A4B"/>
-    <w:pPr>
-      <w:spacing w:after="100"/>
-    </w:pPr>
-  </w:style>
-  <w:style w:type="character" w:styleId="Hyperlink">
-    <w:name w:val="Hyperlink"/>
-    <w:basedOn w:val="DefaultParagraphFont"/>
-    <w:uiPriority w:val="99"/>
-    <w:rsid w:val="001D3A4B"/>
-    <w:rPr>
-      <w:rFonts w:cs="Times New Roman"/>
-      <w:color w:val="0000FF"/>
-      <w:u w:val="single"/>
-    </w:rPr>
-  </w:style>
-  <w:style w:type="paragraph" w:styleId="Title">
-    <w:name w:val="Title"/>
-    <w:basedOn w:val="Normal"/>
-    <w:next w:val="Normal"/>
-    <w:link w:val="TitleChar"/>
-    <w:uiPriority w:val="99"/>
-    <w:qFormat/>
-    <w:rsid w:val="001D3A4B"/>
-    <w:pPr>
-      <w:spacing w:before="720"/>
-    </w:pPr>
-    <w:rPr>
-      <w:caps/>
-      <w:color w:val="4F81BD"/>
-      <w:spacing w:val="10"/>
-      <w:kern w:val="28"/>
-      <w:sz w:val="52"/>
-      <w:szCs w:val="52"/>
-    </w:rPr>
-  </w:style>
-  <w:style w:type="character" w:customStyle="1" w:styleId="TitleChar">
-    <w:name w:val="Title Char"/>
-    <w:basedOn w:val="DefaultParagraphFont"/>
-    <w:link w:val="Title"/>
-    <w:uiPriority w:val="99"/>
-    <w:rsid w:val="001D3A4B"/>
-    <w:rPr>
-      <w:rFonts w:ascii="Calibri" w:eastAsia="Times New Roman" w:hAnsi="Calibri" w:cs="Times New Roman"/>
-      <w:caps/>
-      <w:color w:val="4F81BD"/>
-      <w:spacing w:val="10"/>
-      <w:kern w:val="28"/>
-      <w:sz w:val="52"/>
-      <w:szCs w:val="52"/>
-    </w:rPr>
-  </w:style>
-  <w:style w:type="paragraph" w:styleId="TOC2">
-    <w:name w:val="toc 2"/>
-    <w:basedOn w:val="Normal"/>
-    <w:next w:val="Normal"/>
-    <w:autoRedefine/>
-    <w:uiPriority w:val="39"/>
-    <w:rsid w:val="001D3A4B"/>
-    <w:pPr>
-      <w:spacing w:after="100"/>
-      <w:ind w:left="220"/>
-    </w:pPr>
-  </w:style>
-  <w:style w:type="paragraph" w:styleId="Caption">
-    <w:name w:val="caption"/>
-    <w:basedOn w:val="Normal"/>
-    <w:next w:val="Normal"/>
-    <w:uiPriority w:val="99"/>
-    <w:qFormat/>
-    <w:rsid w:val="001D3A4B"/>
-    <w:rPr>
-      <w:b/>
-      <w:bCs/>
-      <w:color w:val="365F91"/>
-      <w:sz w:val="16"/>
-      <w:szCs w:val="16"/>
-    </w:rPr>
-  </w:style>
-  <w:style w:type="paragraph" w:styleId="NoSpacing">
-    <w:name w:val="No Spacing"/>
-    <w:basedOn w:val="Normal"/>
-    <w:link w:val="NoSpacingChar"/>
-    <w:uiPriority w:val="99"/>
-    <w:qFormat/>
-    <w:rsid w:val="001D3A4B"/>
-    <w:pPr>
-      <w:spacing w:before="0" w:after="0" w:line="240" w:lineRule="auto"/>
-    </w:pPr>
-  </w:style>
-  <w:style w:type="character" w:styleId="SubtleReference">
-    <w:name w:val="Subtle Reference"/>
-    <w:basedOn w:val="DefaultParagraphFont"/>
-    <w:uiPriority w:val="99"/>
-    <w:qFormat/>
-    <w:rsid w:val="001D3A4B"/>
-    <w:rPr>
-      <w:b/>
-      <w:color w:val="4F81BD"/>
-    </w:rPr>
-  </w:style>
-  <w:style w:type="character" w:customStyle="1" w:styleId="NoSpacingChar">
-    <w:name w:val="No Spacing Char"/>
-    <w:basedOn w:val="DefaultParagraphFont"/>
-    <w:link w:val="NoSpacing"/>
-    <w:uiPriority w:val="99"/>
-    <w:locked/>
-    <w:rsid w:val="001D3A4B"/>
-    <w:rPr>
-      <w:rFonts w:ascii="Calibri" w:eastAsia="Times New Roman" w:hAnsi="Calibri" w:cs="Times New Roman"/>
-      <w:sz w:val="20"/>
-      <w:szCs w:val="20"/>
-    </w:rPr>
-  </w:style>
-  <w:style w:type="paragraph" w:styleId="Header">
-    <w:name w:val="header"/>
-    <w:basedOn w:val="Normal"/>
-    <w:link w:val="HeaderChar"/>
-    <w:uiPriority w:val="99"/>
-    <w:semiHidden/>
-    <w:unhideWhenUsed/>
-    <w:rsid w:val="001D3A4B"/>
-    <w:pPr>
-      <w:tabs>
-        <w:tab w:val="center" w:pos="4680"/>
-        <w:tab w:val="right" w:pos="9360"/>
-      </w:tabs>
-      <w:spacing w:before="0" w:after="0" w:line="240" w:lineRule="auto"/>
-    </w:pPr>
-  </w:style>
-  <w:style w:type="character" w:customStyle="1" w:styleId="HeaderChar">
-    <w:name w:val="Header Char"/>
-    <w:basedOn w:val="DefaultParagraphFont"/>
-    <w:link w:val="Header"/>
-    <w:uiPriority w:val="99"/>
-    <w:semiHidden/>
-    <w:rsid w:val="001D3A4B"/>
-    <w:rPr>
-      <w:rFonts w:ascii="Calibri" w:eastAsia="Times New Roman" w:hAnsi="Calibri" w:cs="Times New Roman"/>
-      <w:sz w:val="20"/>
-      <w:szCs w:val="20"/>
-    </w:rPr>
-  </w:style>
-  <w:style w:type="paragraph" w:styleId="Footer">
-    <w:name w:val="footer"/>
-    <w:basedOn w:val="Normal"/>
-    <w:link w:val="FooterChar"/>
-    <w:uiPriority w:val="99"/>
-    <w:semiHidden/>
-    <w:unhideWhenUsed/>
-    <w:rsid w:val="001D3A4B"/>
-    <w:pPr>
-      <w:tabs>
-        <w:tab w:val="center" w:pos="4680"/>
-        <w:tab w:val="right" w:pos="9360"/>
-      </w:tabs>
-      <w:spacing w:before="0" w:after="0" w:line="240" w:lineRule="auto"/>
-    </w:pPr>
-  </w:style>
-  <w:style w:type="character" w:customStyle="1" w:styleId="FooterChar">
-    <w:name w:val="Footer Char"/>
-    <w:basedOn w:val="DefaultParagraphFont"/>
-    <w:link w:val="Footer"/>
-    <w:uiPriority w:val="99"/>
-    <w:semiHidden/>
-    <w:rsid w:val="001D3A4B"/>
-    <w:rPr>
-      <w:rFonts w:ascii="Calibri" w:eastAsia="Times New Roman" w:hAnsi="Calibri" w:cs="Times New Roman"/>
-      <w:sz w:val="20"/>
-      <w:szCs w:val="20"/>
-    </w:rPr>
-  </w:style>
-  <w:style w:type="paragraph" w:styleId="BalloonText">
-    <w:name w:val="Balloon Text"/>
-    <w:basedOn w:val="Normal"/>
-    <w:link w:val="BalloonTextChar"/>
-    <w:uiPriority w:val="99"/>
-    <w:semiHidden/>
-    <w:unhideWhenUsed/>
-    <w:rsid w:val="001D3A4B"/>
-    <w:pPr>
-      <w:spacing w:before="0" w:after="0" w:line="240" w:lineRule="auto"/>
-    </w:pPr>
-    <w:rPr>
-      <w:rFonts w:ascii="Tahoma" w:hAnsi="Tahoma" w:cs="Tahoma"/>
-      <w:sz w:val="16"/>
-      <w:szCs w:val="16"/>
-    </w:rPr>
-  </w:style>
-  <w:style w:type="character" w:customStyle="1" w:styleId="BalloonTextChar">
-    <w:name w:val="Balloon Text Char"/>
-    <w:basedOn w:val="DefaultParagraphFont"/>
-    <w:link w:val="BalloonText"/>
-    <w:uiPriority w:val="99"/>
-    <w:semiHidden/>
-    <w:rsid w:val="001D3A4B"/>
-    <w:rPr>
-      <w:rFonts w:ascii="Tahoma" w:eastAsia="Times New Roman" w:hAnsi="Tahoma" w:cs="Tahoma"/>
-      <w:sz w:val="16"/>
-      <w:szCs w:val="16"/>
-    </w:rPr>
-  </w:style>
-</w:styles>
-</file>
-
-<file path=word/glossary/document.xml><?xml version="1.0" encoding="utf-8"?>
-<w:glossaryDocument xmlns:ve="http://schemas.openxmlformats.org/markup-compatibility/2006" xmlns:o="urn:schemas-microsoft-com:office:office" xmlns:r="http://schemas.openxmlformats.org/officeDocument/2006/relationships" xmlns:m="http://schemas.openxmlformats.org/officeDocument/2006/math" xmlns:v="urn:schemas-microsoft-com:vml" xmlns:wp="http://schemas.openxmlformats.org/drawingml/2006/wordprocessingDrawing" xmlns:w10="urn:schemas-microsoft-com:office:word" xmlns:w="http://schemas.openxmlformats.org/wordprocessingml/2006/main" xmlns:wne="http://schemas.microsoft.com/office/word/2006/wordml">
-  <w:docParts>
-    <w:docPart>
-      <w:docPartPr>
-        <w:name w:val="085CF5D3075A42B89D7DD942643DAFDD"/>
-        <w:category>
-          <w:name w:val="General"/>
-          <w:gallery w:val="placeholder"/>
-        </w:category>
-        <w:types>
-          <w:type w:val="bbPlcHdr"/>
-        </w:types>
-        <w:behaviors>
-          <w:behavior w:val="content"/>
-        </w:behaviors>
-        <w:guid w:val="{4C1AF865-DD85-4CF4-BFD1-E5B8F034708E}"/>
-      </w:docPartPr>
-      <w:docPartBody>
-        <w:p>
-          <w:pPr>
-            <w:pStyle w:val="085CF5D3075A42B89D7DD942643DAFDD"/>
-          </w:pPr>
-          <w:r>
-            <w:rPr>
-              <w:rFonts w:asciiTheme="majorHAnsi" w:eastAsiaTheme="majorEastAsia" w:hAnsiTheme="majorHAnsi" w:cstheme="majorBidi"/>
-              <w:color w:val="4F81BD" w:themeColor="accent1"/>
-              <w:sz w:val="24"/>
-              <w:szCs w:val="24"/>
-            </w:rPr>
-            <w:t>[Type the document title]</w:t>
-          </w:r>
-        </w:p>
-      </w:docPartBody>
-    </w:docPart>
-    <w:docPart>
-      <w:docPartPr>
-        <w:name w:val="0DE8ADF748444BE78AB878E59F420A6B"/>
-        <w:category>
-          <w:name w:val="General"/>
-          <w:gallery w:val="placeholder"/>
-        </w:category>
-        <w:types>
-          <w:type w:val="bbPlcHdr"/>
-        </w:types>
-        <w:behaviors>
-          <w:behavior w:val="content"/>
-        </w:behaviors>
-        <w:guid w:val="{09D97FD4-A5BE-4C46-B653-EE84D6F3C1E1}"/>
-      </w:docPartPr>
-      <w:docPartBody>
-        <w:p>
-          <w:pPr>
-            <w:pStyle w:val="0DE8ADF748444BE78AB878E59F420A6B"/>
-          </w:pPr>
-          <w:r>
-            <w:rPr>
-              <w:rFonts w:asciiTheme="majorHAnsi" w:eastAsiaTheme="majorEastAsia" w:hAnsiTheme="majorHAnsi" w:cstheme="majorBidi"/>
-              <w:color w:val="4F81BD" w:themeColor="accent1"/>
-              <w:sz w:val="24"/>
-              <w:szCs w:val="24"/>
-            </w:rPr>
-            <w:t>[Pick the date]</w:t>
-          </w:r>
-        </w:p>
-      </w:docPartBody>
-    </w:docPart>
-  </w:docParts>
-</w:glossaryDocument>
-</file>
-
-<file path=word/glossary/fontTable.xml><?xml version="1.0" encoding="utf-8"?>
-<w:fonts xmlns:r="http://schemas.openxmlformats.org/officeDocument/2006/relationships" xmlns:w="http://schemas.openxmlformats.org/wordprocessingml/2006/main">
-  <w:font w:name="Calibri">
-    <w:panose1 w:val="020F0502020204030204"/>
-    <w:charset w:val="00"/>
-    <w:family w:val="swiss"/>
-    <w:pitch w:val="variable"/>
-    <w:sig w:usb0="A00002EF" w:usb1="4000207B" w:usb2="00000000" w:usb3="00000000" w:csb0="0000009F" w:csb1="00000000"/>
-  </w:font>
-  <w:font w:name="Times New Roman">
-    <w:panose1 w:val="02020603050405020304"/>
-    <w:charset w:val="00"/>
-    <w:family w:val="roman"/>
-    <w:pitch w:val="variable"/>
-    <w:sig w:usb0="20002A87" w:usb1="80000000" w:usb2="00000008" w:usb3="00000000" w:csb0="000001FF" w:csb1="00000000"/>
-  </w:font>
-  <w:font w:name="Tahoma">
-    <w:panose1 w:val="020B0604030504040204"/>
-    <w:charset w:val="00"/>
-    <w:family w:val="swiss"/>
-    <w:pitch w:val="variable"/>
-    <w:sig w:usb0="61002A87" w:usb1="80000000" w:usb2="00000008" w:usb3="00000000" w:csb0="000101FF" w:csb1="00000000"/>
-  </w:font>
-  <w:font w:name="Consolas">
-    <w:panose1 w:val="020B0609020204030204"/>
-    <w:charset w:val="00"/>
-    <w:family w:val="modern"/>
-    <w:pitch w:val="fixed"/>
-    <w:sig w:usb0="A00002EF" w:usb1="4000204B" w:usb2="00000000" w:usb3="00000000" w:csb0="0000009F" w:csb1="00000000"/>
-  </w:font>
-  <w:font w:name="Cambria">
-    <w:panose1 w:val="02040503050406030204"/>
-    <w:charset w:val="00"/>
-    <w:family w:val="roman"/>
-    <w:pitch w:val="variable"/>
-    <w:sig w:usb0="A00002EF" w:usb1="4000004B" w:usb2="00000000" w:usb3="00000000" w:csb0="0000009F" w:csb1="00000000"/>
-  </w:font>
-</w:fonts>
-</file>
-
-<file path=word/glossary/settings.xml><?xml version="1.0" encoding="utf-8"?>
-<w:settings xmlns:o="urn:schemas-microsoft-com:office:office" xmlns:r="http://schemas.openxmlformats.org/officeDocument/2006/relationships" xmlns:m="http://schemas.openxmlformats.org/officeDocument/2006/math" xmlns:v="urn:schemas-microsoft-com:vml" xmlns:w10="urn:schemas-microsoft-com:office:word" xmlns:w="http://schemas.openxmlformats.org/wordprocessingml/2006/main" xmlns:sl="http://schemas.openxmlformats.org/schemaLibrary/2006/main">
-  <w:view w:val="normal"/>
-  <w:defaultTabStop w:val="720"/>
-  <w:characterSpacingControl w:val="doNotCompress"/>
-  <w:compat>
-    <w:useFELayout/>
-  </w:compat>
-  <w:rsids>
-    <w:rsidRoot w:val="002D049E"/>
-    <w:rsid w:val="002D049E"/>
-    <w:rsid w:val="00855DB6"/>
-  </w:rsids>
-  <m:mathPr>
-    <m:mathFont m:val="Cambria Math"/>
-    <m:brkBin m:val="before"/>
-    <m:brkBinSub m:val="--"/>
-    <m:smallFrac m:val="off"/>
-    <m:dispDef/>
-    <m:lMargin m:val="0"/>
-    <m:rMargin m:val="0"/>
-    <m:defJc m:val="centerGroup"/>
-    <m:wrapIndent m:val="1440"/>
-    <m:intLim m:val="subSup"/>
-    <m:naryLim m:val="undOvr"/>
-  </m:mathPr>
-  <w:themeFontLang w:val="en-US"/>
-  <w:clrSchemeMapping w:bg1="light1" w:t1="dark1" w:bg2="light2" w:t2="dark2" w:accent1="accent1" w:accent2="accent2" w:accent3="accent3" w:accent4="accent4" w:accent5="accent5" w:accent6="accent6" w:hyperlink="hyperlink" w:followedHyperlink="followedHyperlink"/>
-  <w:decimalSymbol w:val="."/>
-  <w:listSeparator w:val=","/>
-</w:settings>
-</file>
-
-<file path=word/glossary/styles.xml><?xml version="1.0" encoding="utf-8"?>
-<w:styles xmlns:r="http://schemas.openxmlformats.org/officeDocument/2006/relationships" xmlns:w="http://schemas.openxmlformats.org/wordprocessingml/2006/main">
-  <w:docDefaults>
-    <w:rPrDefault>
-      <w:rPr>
-        <w:rFonts w:asciiTheme="minorHAnsi" w:eastAsiaTheme="minorEastAsia" w:hAnsiTheme="minorHAnsi" w:cstheme="minorBidi"/>
-        <w:sz w:val="22"/>
-        <w:szCs w:val="22"/>
-        <w:lang w:val="en-US" w:eastAsia="en-US" w:bidi="ar-SA"/>
-      </w:rPr>
-    </w:rPrDefault>
-    <w:pPrDefault>
-      <w:pPr>
-        <w:spacing w:after="200" w:line="276" w:lineRule="auto"/>
-      </w:pPr>
-    </w:pPrDefault>
-  </w:docDefaults>
-  <w:latentStyles w:defLockedState="0" w:defUIPriority="99" w:defSemiHidden="1" w:defUnhideWhenUsed="1" w:defQFormat="0" w:count="267">
-    <w:lsdException w:name="Normal" w:semiHidden="0" w:uiPriority="0" w:unhideWhenUsed="0" w:qFormat="1"/>
-    <w:lsdException w:name="heading 1" w:semiHidden="0" w:uiPriority="9" w:unhideWhenUsed="0" w:qFormat="1"/>
-    <w:lsdException w:name="heading 2" w:uiPriority="9" w:qFormat="1"/>
-    <w:lsdException w:name="heading 3" w:uiPriority="9" w:qFormat="1"/>
-    <w:lsdException w:name="heading 4" w:uiPriority="9" w:qFormat="1"/>
-    <w:lsdException w:name="heading 5" w:uiPriority="9" w:qFormat="1"/>
-    <w:lsdException w:name="heading 6" w:uiPriority="9" w:qFormat="1"/>
-    <w:lsdException w:name="heading 7" w:uiPriority="9" w:qFormat="1"/>
-    <w:lsdException w:name="heading 8" w:uiPriority="9" w:qFormat="1"/>
-    <w:lsdException w:name="heading 9" w:uiPriority="9" w:qFormat="1"/>
-    <w:lsdException w:name="toc 1" w:uiPriority="39"/>
-    <w:lsdException w:name="toc 2" w:uiPriority="39"/>
-    <w:lsdException w:name="toc 3" w:uiPriority="39"/>
-    <w:lsdException w:name="toc 4" w:uiPriority="39"/>
-    <w:lsdException w:name="toc 5" w:uiPriority="39"/>
-    <w:lsdException w:name="toc 6" w:uiPriority="39"/>
-    <w:lsdException w:name="toc 7" w:uiPriority="39"/>
-    <w:lsdException w:name="toc 8" w:uiPriority="39"/>
-    <w:lsdException w:name="toc 9" w:uiPriority="39"/>
-    <w:lsdException w:name="caption" w:uiPriority="35" w:qFormat="1"/>
-    <w:lsdException w:name="Title" w:semiHidden="0" w:uiPriority="10" w:unhideWhenUsed="0" w:qFormat="1"/>
-    <w:lsdException w:name="Default Paragraph Font" w:uiPriority="1"/>
-    <w:lsdException w:name="Subtitle" w:semiHidden="0" w:uiPriority="11" w:unhideWhenUsed="0" w:qFormat="1"/>
-    <w:lsdException w:name="Strong" w:semiHidden="0" w:uiPriority="22" w:unhideWhenUsed="0" w:qFormat="1"/>
-    <w:lsdException w:name="Emphasis" w:semiHidden="0" w:uiPriority="20" w:unhideWhenUsed="0" w:qFormat="1"/>
-    <w:lsdException w:name="Table Grid" w:semiHidden="0" w:uiPriority="59" w:unhideWhenUsed="0"/>
+    <w:lsdException w:name="Normal" w:locked="1" w:semiHidden="0" w:uiPriority="0" w:unhideWhenUsed="0" w:qFormat="1"/>
+    <w:lsdException w:name="heading 1" w:locked="1" w:semiHidden="0" w:uiPriority="0" w:unhideWhenUsed="0" w:qFormat="1"/>
+    <w:lsdException w:name="heading 2" w:locked="1" w:semiHidden="0" w:uiPriority="0" w:unhideWhenUsed="0" w:qFormat="1"/>
+    <w:lsdException w:name="heading 3" w:locked="1" w:uiPriority="0" w:qFormat="1"/>
+    <w:lsdException w:name="heading 4" w:locked="1" w:uiPriority="0" w:qFormat="1"/>
+    <w:lsdException w:name="heading 5" w:locked="1" w:uiPriority="0" w:qFormat="1"/>
+    <w:lsdException w:name="heading 6" w:locked="1" w:uiPriority="0" w:qFormat="1"/>
+    <w:lsdException w:name="heading 7" w:locked="1" w:uiPriority="0" w:qFormat="1"/>
+    <w:lsdException w:name="heading 8" w:locked="1" w:uiPriority="0" w:qFormat="1"/>
+    <w:lsdException w:name="heading 9" w:locked="1" w:uiPriority="0" w:qFormat="1"/>
+    <w:lsdException w:name="toc 1" w:locked="1" w:semiHidden="0" w:uiPriority="0" w:unhideWhenUsed="0"/>
+    <w:lsdException w:name="toc 2" w:locked="1" w:semiHidden="0" w:uiPriority="0" w:unhideWhenUsed="0"/>
+    <w:lsdException w:name="toc 3" w:locked="1" w:semiHidden="0" w:uiPriority="0" w:unhideWhenUsed="0"/>
+    <w:lsdException w:name="toc 4" w:locked="1" w:semiHidden="0" w:uiPriority="0" w:unhideWhenUsed="0"/>
+    <w:lsdException w:name="toc 5" w:locked="1" w:semiHidden="0" w:uiPriority="0" w:unhideWhenUsed="0"/>
+    <w:lsdException w:name="toc 6" w:locked="1" w:semiHidden="0" w:uiPriority="0" w:unhideWhenUsed="0"/>
+    <w:lsdException w:name="toc 7" w:locked="1" w:semiHidden="0" w:uiPriority="0" w:unhideWhenUsed="0"/>
+    <w:lsdException w:name="toc 8" w:locked="1" w:semiHidden="0" w:uiPriority="0" w:unhideWhenUsed="0"/>
+    <w:lsdException w:name="toc 9" w:locked="1" w:semiHidden="0" w:uiPriority="0" w:unhideWhenUsed="0"/>
+    <w:lsdException w:name="caption" w:locked="1" w:semiHidden="0" w:uiPriority="0" w:unhideWhenUsed="0" w:qFormat="1"/>
+    <w:lsdException w:name="Title" w:locked="1" w:semiHidden="0" w:uiPriority="0" w:unhideWhenUsed="0" w:qFormat="1"/>
+    <w:lsdException w:name="Default Paragraph Font" w:locked="1" w:semiHidden="0" w:uiPriority="0" w:unhideWhenUsed="0"/>
+    <w:lsdException w:name="Subtitle" w:locked="1" w:semiHidden="0" w:uiPriority="0" w:unhideWhenUsed="0" w:qFormat="1"/>
+    <w:lsdException w:name="Strong" w:locked="1" w:semiHidden="0" w:uiPriority="0" w:unhideWhenUsed="0" w:qFormat="1"/>
+    <w:lsdException w:name="Emphasis" w:locked="1" w:semiHidden="0" w:uiPriority="0" w:unhideWhenUsed="0" w:qFormat="1"/>
+    <w:lsdException w:name="Table Grid" w:locked="1" w:semiHidden="0" w:uiPriority="0" w:unhideWhenUsed="0"/>
     <w:lsdException w:name="Placeholder Text" w:unhideWhenUsed="0"/>
     <w:lsdException w:name="No Spacing" w:semiHidden="0" w:uiPriority="1" w:unhideWhenUsed="0" w:qFormat="1"/>
     <w:lsdException w:name="Light Shading" w:semiHidden="0" w:uiPriority="60" w:unhideWhenUsed="0"/>
@@ -3638,17 +2925,80 @@
     <w:lsdException w:name="Intense Reference" w:semiHidden="0" w:uiPriority="32" w:unhideWhenUsed="0" w:qFormat="1"/>
     <w:lsdException w:name="Book Title" w:semiHidden="0" w:uiPriority="33" w:unhideWhenUsed="0" w:qFormat="1"/>
     <w:lsdException w:name="Bibliography" w:uiPriority="37"/>
-    <w:lsdException w:name="TOC Heading" w:uiPriority="39" w:qFormat="1"/>
+    <w:lsdException w:name="TOC Heading" w:semiHidden="0" w:uiPriority="39" w:unhideWhenUsed="0" w:qFormat="1"/>
   </w:latentStyles>
   <w:style w:type="paragraph" w:default="1" w:styleId="Normal">
     <w:name w:val="Normal"/>
     <w:qFormat/>
+    <w:rsid w:val="001D3A4B"/>
+    <w:pPr>
+      <w:spacing w:before="200" w:after="200" w:line="276" w:lineRule="auto"/>
+    </w:pPr>
+    <w:rPr>
+      <w:rFonts w:eastAsia="Times New Roman"/>
+      <w:sz w:val="20"/>
+      <w:szCs w:val="20"/>
+    </w:rPr>
+  </w:style>
+  <w:style w:type="paragraph" w:styleId="Heading1">
+    <w:name w:val="heading 1"/>
+    <w:basedOn w:val="Normal"/>
+    <w:next w:val="Normal"/>
+    <w:link w:val="Heading1Char"/>
+    <w:uiPriority w:val="99"/>
+    <w:qFormat/>
+    <w:rsid w:val="001D3A4B"/>
+    <w:pPr>
+      <w:pBdr>
+        <w:top w:val="single" w:sz="24" w:space="0" w:color="4F81BD"/>
+        <w:left w:val="single" w:sz="24" w:space="0" w:color="4F81BD"/>
+        <w:bottom w:val="single" w:sz="24" w:space="0" w:color="4F81BD"/>
+        <w:right w:val="single" w:sz="24" w:space="0" w:color="4F81BD"/>
+      </w:pBdr>
+      <w:shd w:val="clear" w:color="auto" w:fill="4F81BD"/>
+      <w:spacing w:after="0"/>
+      <w:outlineLvl w:val="0"/>
+    </w:pPr>
+    <w:rPr>
+      <w:b/>
+      <w:bCs/>
+      <w:caps/>
+      <w:color w:val="FFFFFF"/>
+      <w:spacing w:val="15"/>
+      <w:sz w:val="22"/>
+      <w:szCs w:val="22"/>
+    </w:rPr>
+  </w:style>
+  <w:style w:type="paragraph" w:styleId="Heading2">
+    <w:name w:val="heading 2"/>
+    <w:basedOn w:val="Normal"/>
+    <w:next w:val="Normal"/>
+    <w:link w:val="Heading2Char"/>
+    <w:uiPriority w:val="99"/>
+    <w:qFormat/>
+    <w:rsid w:val="001D3A4B"/>
+    <w:pPr>
+      <w:pBdr>
+        <w:top w:val="single" w:sz="24" w:space="0" w:color="DBE5F1"/>
+        <w:left w:val="single" w:sz="24" w:space="0" w:color="DBE5F1"/>
+        <w:bottom w:val="single" w:sz="24" w:space="0" w:color="DBE5F1"/>
+        <w:right w:val="single" w:sz="24" w:space="0" w:color="DBE5F1"/>
+      </w:pBdr>
+      <w:shd w:val="clear" w:color="auto" w:fill="DBE5F1"/>
+      <w:spacing w:after="0"/>
+      <w:outlineLvl w:val="1"/>
+    </w:pPr>
+    <w:rPr>
+      <w:caps/>
+      <w:spacing w:val="15"/>
+      <w:sz w:val="22"/>
+      <w:szCs w:val="22"/>
+    </w:rPr>
   </w:style>
   <w:style w:type="character" w:default="1" w:styleId="DefaultParagraphFont">
     <w:name w:val="Default Paragraph Font"/>
-    <w:uiPriority w:val="1"/>
+    <w:uiPriority w:val="99"/>
     <w:semiHidden/>
-    <w:unhideWhenUsed/>
   </w:style>
   <w:style w:type="table" w:default="1" w:styleId="TableNormal">
     <w:name w:val="Normal Table"/>
@@ -3672,21 +3022,259 @@
     <w:semiHidden/>
     <w:unhideWhenUsed/>
   </w:style>
-  <w:style w:type="paragraph" w:customStyle="1" w:styleId="085CF5D3075A42B89D7DD942643DAFDD">
-    <w:name w:val="085CF5D3075A42B89D7DD942643DAFDD"/>
-    <w:rsid w:val="002D049E"/>
+  <w:style w:type="character" w:customStyle="1" w:styleId="Heading1Char">
+    <w:name w:val="Heading 1 Char"/>
+    <w:basedOn w:val="DefaultParagraphFont"/>
+    <w:link w:val="Heading1"/>
+    <w:uiPriority w:val="99"/>
+    <w:locked/>
+    <w:rsid w:val="001D3A4B"/>
+    <w:rPr>
+      <w:rFonts w:ascii="Calibri" w:hAnsi="Calibri" w:cs="Times New Roman"/>
+      <w:b/>
+      <w:bCs/>
+      <w:caps/>
+      <w:color w:val="FFFFFF"/>
+      <w:spacing w:val="15"/>
+      <w:shd w:val="clear" w:color="auto" w:fill="4F81BD"/>
+    </w:rPr>
   </w:style>
-  <w:style w:type="paragraph" w:customStyle="1" w:styleId="0DE8ADF748444BE78AB878E59F420A6B">
-    <w:name w:val="0DE8ADF748444BE78AB878E59F420A6B"/>
-    <w:rsid w:val="002D049E"/>
+  <w:style w:type="character" w:customStyle="1" w:styleId="Heading2Char">
+    <w:name w:val="Heading 2 Char"/>
+    <w:basedOn w:val="DefaultParagraphFont"/>
+    <w:link w:val="Heading2"/>
+    <w:uiPriority w:val="99"/>
+    <w:locked/>
+    <w:rsid w:val="001D3A4B"/>
+    <w:rPr>
+      <w:rFonts w:ascii="Calibri" w:hAnsi="Calibri" w:cs="Times New Roman"/>
+      <w:caps/>
+      <w:spacing w:val="15"/>
+      <w:shd w:val="clear" w:color="auto" w:fill="DBE5F1"/>
+    </w:rPr>
+  </w:style>
+  <w:style w:type="paragraph" w:styleId="TOCHeading">
+    <w:name w:val="TOC Heading"/>
+    <w:basedOn w:val="Heading1"/>
+    <w:next w:val="Normal"/>
+    <w:uiPriority w:val="99"/>
+    <w:qFormat/>
+    <w:rsid w:val="001D3A4B"/>
+    <w:pPr>
+      <w:outlineLvl w:val="9"/>
+    </w:pPr>
+  </w:style>
+  <w:style w:type="paragraph" w:styleId="TOC1">
+    <w:name w:val="toc 1"/>
+    <w:basedOn w:val="Normal"/>
+    <w:next w:val="Normal"/>
+    <w:autoRedefine/>
+    <w:uiPriority w:val="99"/>
+    <w:rsid w:val="001D3A4B"/>
+    <w:pPr>
+      <w:spacing w:after="100"/>
+    </w:pPr>
+  </w:style>
+  <w:style w:type="character" w:styleId="Hyperlink">
+    <w:name w:val="Hyperlink"/>
+    <w:basedOn w:val="DefaultParagraphFont"/>
+    <w:uiPriority w:val="99"/>
+    <w:rsid w:val="001D3A4B"/>
+    <w:rPr>
+      <w:rFonts w:cs="Times New Roman"/>
+      <w:color w:val="0000FF"/>
+      <w:u w:val="single"/>
+    </w:rPr>
+  </w:style>
+  <w:style w:type="paragraph" w:styleId="Title">
+    <w:name w:val="Title"/>
+    <w:basedOn w:val="Normal"/>
+    <w:next w:val="Normal"/>
+    <w:link w:val="TitleChar"/>
+    <w:uiPriority w:val="99"/>
+    <w:qFormat/>
+    <w:rsid w:val="001D3A4B"/>
+    <w:pPr>
+      <w:spacing w:before="720"/>
+    </w:pPr>
+    <w:rPr>
+      <w:caps/>
+      <w:color w:val="4F81BD"/>
+      <w:spacing w:val="10"/>
+      <w:kern w:val="28"/>
+      <w:sz w:val="52"/>
+      <w:szCs w:val="52"/>
+    </w:rPr>
+  </w:style>
+  <w:style w:type="character" w:customStyle="1" w:styleId="TitleChar">
+    <w:name w:val="Title Char"/>
+    <w:basedOn w:val="DefaultParagraphFont"/>
+    <w:link w:val="Title"/>
+    <w:uiPriority w:val="99"/>
+    <w:locked/>
+    <w:rsid w:val="001D3A4B"/>
+    <w:rPr>
+      <w:rFonts w:ascii="Calibri" w:hAnsi="Calibri" w:cs="Times New Roman"/>
+      <w:caps/>
+      <w:color w:val="4F81BD"/>
+      <w:spacing w:val="10"/>
+      <w:kern w:val="28"/>
+      <w:sz w:val="52"/>
+      <w:szCs w:val="52"/>
+    </w:rPr>
+  </w:style>
+  <w:style w:type="paragraph" w:styleId="TOC2">
+    <w:name w:val="toc 2"/>
+    <w:basedOn w:val="Normal"/>
+    <w:next w:val="Normal"/>
+    <w:autoRedefine/>
+    <w:uiPriority w:val="99"/>
+    <w:rsid w:val="001D3A4B"/>
+    <w:pPr>
+      <w:spacing w:after="100"/>
+      <w:ind w:left="220"/>
+    </w:pPr>
+  </w:style>
+  <w:style w:type="paragraph" w:styleId="Caption">
+    <w:name w:val="caption"/>
+    <w:basedOn w:val="Normal"/>
+    <w:next w:val="Normal"/>
+    <w:uiPriority w:val="99"/>
+    <w:qFormat/>
+    <w:rsid w:val="001D3A4B"/>
+    <w:rPr>
+      <w:b/>
+      <w:bCs/>
+      <w:color w:val="365F91"/>
+      <w:sz w:val="16"/>
+      <w:szCs w:val="16"/>
+    </w:rPr>
+  </w:style>
+  <w:style w:type="paragraph" w:styleId="NoSpacing">
+    <w:name w:val="No Spacing"/>
+    <w:basedOn w:val="Normal"/>
+    <w:link w:val="NoSpacingChar"/>
+    <w:uiPriority w:val="99"/>
+    <w:qFormat/>
+    <w:rsid w:val="001D3A4B"/>
+    <w:pPr>
+      <w:spacing w:before="0" w:after="0" w:line="240" w:lineRule="auto"/>
+    </w:pPr>
+  </w:style>
+  <w:style w:type="character" w:styleId="SubtleReference">
+    <w:name w:val="Subtle Reference"/>
+    <w:basedOn w:val="DefaultParagraphFont"/>
+    <w:uiPriority w:val="99"/>
+    <w:qFormat/>
+    <w:rsid w:val="001D3A4B"/>
+    <w:rPr>
+      <w:rFonts w:cs="Times New Roman"/>
+      <w:b/>
+      <w:color w:val="4F81BD"/>
+    </w:rPr>
+  </w:style>
+  <w:style w:type="character" w:customStyle="1" w:styleId="NoSpacingChar">
+    <w:name w:val="No Spacing Char"/>
+    <w:basedOn w:val="DefaultParagraphFont"/>
+    <w:link w:val="NoSpacing"/>
+    <w:uiPriority w:val="99"/>
+    <w:locked/>
+    <w:rsid w:val="001D3A4B"/>
+    <w:rPr>
+      <w:rFonts w:ascii="Calibri" w:hAnsi="Calibri" w:cs="Times New Roman"/>
+      <w:sz w:val="20"/>
+      <w:szCs w:val="20"/>
+    </w:rPr>
+  </w:style>
+  <w:style w:type="paragraph" w:styleId="Header">
+    <w:name w:val="header"/>
+    <w:basedOn w:val="Normal"/>
+    <w:link w:val="HeaderChar"/>
+    <w:uiPriority w:val="99"/>
+    <w:semiHidden/>
+    <w:rsid w:val="001D3A4B"/>
+    <w:pPr>
+      <w:tabs>
+        <w:tab w:val="center" w:pos="4680"/>
+        <w:tab w:val="right" w:pos="9360"/>
+      </w:tabs>
+      <w:spacing w:before="0" w:after="0" w:line="240" w:lineRule="auto"/>
+    </w:pPr>
+  </w:style>
+  <w:style w:type="character" w:customStyle="1" w:styleId="HeaderChar">
+    <w:name w:val="Header Char"/>
+    <w:basedOn w:val="DefaultParagraphFont"/>
+    <w:link w:val="Header"/>
+    <w:uiPriority w:val="99"/>
+    <w:semiHidden/>
+    <w:locked/>
+    <w:rsid w:val="001D3A4B"/>
+    <w:rPr>
+      <w:rFonts w:ascii="Calibri" w:hAnsi="Calibri" w:cs="Times New Roman"/>
+      <w:sz w:val="20"/>
+      <w:szCs w:val="20"/>
+    </w:rPr>
+  </w:style>
+  <w:style w:type="paragraph" w:styleId="Footer">
+    <w:name w:val="footer"/>
+    <w:basedOn w:val="Normal"/>
+    <w:link w:val="FooterChar"/>
+    <w:uiPriority w:val="99"/>
+    <w:semiHidden/>
+    <w:rsid w:val="001D3A4B"/>
+    <w:pPr>
+      <w:tabs>
+        <w:tab w:val="center" w:pos="4680"/>
+        <w:tab w:val="right" w:pos="9360"/>
+      </w:tabs>
+      <w:spacing w:before="0" w:after="0" w:line="240" w:lineRule="auto"/>
+    </w:pPr>
+  </w:style>
+  <w:style w:type="character" w:customStyle="1" w:styleId="FooterChar">
+    <w:name w:val="Footer Char"/>
+    <w:basedOn w:val="DefaultParagraphFont"/>
+    <w:link w:val="Footer"/>
+    <w:uiPriority w:val="99"/>
+    <w:semiHidden/>
+    <w:locked/>
+    <w:rsid w:val="001D3A4B"/>
+    <w:rPr>
+      <w:rFonts w:ascii="Calibri" w:hAnsi="Calibri" w:cs="Times New Roman"/>
+      <w:sz w:val="20"/>
+      <w:szCs w:val="20"/>
+    </w:rPr>
+  </w:style>
+  <w:style w:type="paragraph" w:styleId="BalloonText">
+    <w:name w:val="Balloon Text"/>
+    <w:basedOn w:val="Normal"/>
+    <w:link w:val="BalloonTextChar"/>
+    <w:uiPriority w:val="99"/>
+    <w:semiHidden/>
+    <w:rsid w:val="001D3A4B"/>
+    <w:pPr>
+      <w:spacing w:before="0" w:after="0" w:line="240" w:lineRule="auto"/>
+    </w:pPr>
+    <w:rPr>
+      <w:rFonts w:ascii="Tahoma" w:hAnsi="Tahoma" w:cs="Tahoma"/>
+      <w:sz w:val="16"/>
+      <w:szCs w:val="16"/>
+    </w:rPr>
+  </w:style>
+  <w:style w:type="character" w:customStyle="1" w:styleId="BalloonTextChar">
+    <w:name w:val="Balloon Text Char"/>
+    <w:basedOn w:val="DefaultParagraphFont"/>
+    <w:link w:val="BalloonText"/>
+    <w:uiPriority w:val="99"/>
+    <w:semiHidden/>
+    <w:locked/>
+    <w:rsid w:val="001D3A4B"/>
+    <w:rPr>
+      <w:rFonts w:ascii="Tahoma" w:hAnsi="Tahoma" w:cs="Tahoma"/>
+      <w:sz w:val="16"/>
+      <w:szCs w:val="16"/>
+    </w:rPr>
   </w:style>
 </w:styles>
-</file>
-
-<file path=word/glossary/webSettings.xml><?xml version="1.0" encoding="utf-8"?>
-<w:webSettings xmlns:r="http://schemas.openxmlformats.org/officeDocument/2006/relationships" xmlns:w="http://schemas.openxmlformats.org/wordprocessingml/2006/main">
-  <w:optimizeForBrowser/>
-</w:webSettings>
 </file>
 
 <file path=word/theme/theme1.xml><?xml version="1.0" encoding="utf-8"?>
@@ -3970,23 +3558,4 @@
   <a:objectDefaults/>
   <a:extraClrSchemeLst/>
 </a:theme>
-</file>
-
-<file path=customXml/item1.xml><?xml version="1.0" encoding="utf-8"?>
-<CoverPageProperties xmlns="http://schemas.microsoft.com/office/2006/coverPageProps">
-  <PublishDate>http://code.google.com/p/hawking-toolbar/</PublishDate>
-  <Abstract/>
-  <CompanyAddress/>
-  <CompanyPhone/>
-  <CompanyFax/>
-  <CompanyEmail/>
-</CoverPageProperties>
-</file>
-
-<file path=customXml/itemProps1.xml><?xml version="1.0" encoding="utf-8"?>
-<ds:datastoreItem xmlns:ds="http://schemas.openxmlformats.org/officeDocument/2006/customXml" ds:itemID="{55AF091B-3C7A-41E3-B477-F2FDAA23CFDA}">
-  <ds:schemaRefs>
-    <ds:schemaRef ds:uri="http://schemas.microsoft.com/office/2006/coverPageProps"/>
-  </ds:schemaRefs>
-</ds:datastoreItem>
 </file>
</xml_diff>